<commit_message>
new file to be ordered + working on report
</commit_message>
<xml_diff>
--- a/TP/TP2/2.2_a_Star_villes/TP2_Heuristiques.docx
+++ b/TP/TP2/2.2_a_Star_villes/TP2_Heuristiques.docx
@@ -15,8 +15,6 @@
         </w:rPr>
         <w:t>Adrien Paysant, TP2 ASTAR IA</w:t>
       </w:r>
-      <w:bookmarkStart w:id="0" w:name="_GoBack"/>
-      <w:bookmarkEnd w:id="0"/>
     </w:p>
     <w:p>
       <w:pPr>
@@ -86,14 +84,12 @@
           <w:rFonts w:cstheme="minorHAnsi"/>
         </w:rPr>
       </w:pPr>
-      <w:proofErr w:type="gramStart"/>
       <w:r>
         <w:rPr>
           <w:rFonts w:cstheme="minorHAnsi"/>
         </w:rPr>
         <w:t>h</w:t>
       </w:r>
-      <w:proofErr w:type="gramEnd"/>
       <w:r>
         <w:rPr>
           <w:rFonts w:cstheme="minorHAnsi"/>
@@ -120,14 +116,12 @@
           <w:rFonts w:cstheme="minorHAnsi"/>
         </w:rPr>
       </w:pPr>
-      <w:proofErr w:type="gramStart"/>
       <w:r>
         <w:rPr>
           <w:rFonts w:cstheme="minorHAnsi"/>
         </w:rPr>
         <w:t>h</w:t>
       </w:r>
-      <w:proofErr w:type="gramEnd"/>
       <w:r>
         <w:rPr>
           <w:rFonts w:cstheme="minorHAnsi"/>
@@ -154,14 +148,12 @@
           <w:rFonts w:cstheme="minorHAnsi"/>
         </w:rPr>
       </w:pPr>
-      <w:proofErr w:type="gramStart"/>
       <w:r>
         <w:rPr>
           <w:rFonts w:cstheme="minorHAnsi"/>
         </w:rPr>
         <w:t>h</w:t>
       </w:r>
-      <w:proofErr w:type="gramEnd"/>
       <w:r>
         <w:rPr>
           <w:rFonts w:cstheme="minorHAnsi"/>
@@ -188,14 +180,12 @@
           <w:rFonts w:cstheme="minorHAnsi"/>
         </w:rPr>
       </w:pPr>
-      <w:proofErr w:type="gramStart"/>
       <w:r>
         <w:rPr>
           <w:rFonts w:cstheme="minorHAnsi"/>
         </w:rPr>
         <w:t>h</w:t>
       </w:r>
-      <w:proofErr w:type="gramEnd"/>
       <w:r>
         <w:rPr>
           <w:rFonts w:cstheme="minorHAnsi"/>
@@ -222,14 +212,12 @@
           <w:rFonts w:cstheme="minorHAnsi"/>
         </w:rPr>
       </w:pPr>
-      <w:proofErr w:type="gramStart"/>
       <w:r>
         <w:rPr>
           <w:rFonts w:cstheme="minorHAnsi"/>
         </w:rPr>
         <w:t>h</w:t>
       </w:r>
-      <w:proofErr w:type="gramEnd"/>
       <w:r>
         <w:rPr>
           <w:rFonts w:cstheme="minorHAnsi"/>
@@ -407,19 +395,7 @@
         <w:rPr>
           <w:rFonts w:eastAsiaTheme="minorEastAsia" w:cstheme="minorHAnsi"/>
         </w:rPr>
-        <w:t>(</w:t>
-      </w:r>
-      <w:r>
-        <w:rPr>
-          <w:rFonts w:eastAsiaTheme="minorEastAsia" w:cstheme="minorHAnsi"/>
-        </w:rPr>
-        <w:t>une distance est toujours positive ou nulle</w:t>
-      </w:r>
-      <w:r>
-        <w:rPr>
-          <w:rFonts w:eastAsiaTheme="minorEastAsia" w:cstheme="minorHAnsi"/>
-        </w:rPr>
-        <w:t>).</w:t>
+        <w:t>(une distance est toujours positive ou nulle).</w:t>
       </w:r>
     </w:p>
     <w:p>
@@ -474,26 +450,14 @@
           <w:rPr>
             <w:rFonts w:ascii="Cambria Math" w:hAnsi="Cambria Math" w:cstheme="minorHAnsi"/>
           </w:rPr>
-          <m:t xml:space="preserve"> </m:t>
-        </m:r>
-        <m:r>
-          <w:rPr>
-            <w:rFonts w:ascii="Cambria Math" w:hAnsi="Cambria Math" w:cstheme="minorHAnsi"/>
-          </w:rPr>
-          <m:t>≤</m:t>
+          <m:t xml:space="preserve"> ≤</m:t>
         </m:r>
       </m:oMath>
       <w:r>
         <w:rPr>
           <w:rFonts w:eastAsiaTheme="minorEastAsia" w:cstheme="minorHAnsi"/>
         </w:rPr>
-        <w:t xml:space="preserve"> </w:t>
-      </w:r>
-      <w:r>
-        <w:rPr>
-          <w:rFonts w:eastAsiaTheme="minorEastAsia" w:cstheme="minorHAnsi"/>
-        </w:rPr>
-        <w:t>h</w:t>
+        <w:t xml:space="preserve"> h</w:t>
       </w:r>
       <w:r>
         <w:rPr>
@@ -506,13 +470,7 @@
         <w:rPr>
           <w:rFonts w:eastAsiaTheme="minorEastAsia" w:cstheme="minorHAnsi"/>
         </w:rPr>
-        <w:t>(n)</w:t>
-      </w:r>
-      <w:r>
-        <w:rPr>
-          <w:rFonts w:eastAsiaTheme="minorEastAsia" w:cstheme="minorHAnsi"/>
-        </w:rPr>
-        <w:t>, l’heuristique est donc admissible.</w:t>
+        <w:t>(n), l’heuristique est donc admissible.</w:t>
       </w:r>
     </w:p>
     <w:p>
@@ -598,14 +556,7 @@
           <w:rFonts w:cstheme="minorHAnsi"/>
           <w:vertAlign w:val="subscript"/>
         </w:rPr>
-        <w:t>y</w:t>
-      </w:r>
-      <w:r>
-        <w:rPr>
-          <w:rFonts w:cstheme="minorHAnsi"/>
-          <w:vertAlign w:val="subscript"/>
-        </w:rPr>
-        <w:t> </w:t>
+        <w:t>y </w:t>
       </w:r>
       <w:r>
         <w:rPr>
@@ -691,20 +642,7 @@
         <w:rPr>
           <w:rFonts w:cstheme="minorHAnsi"/>
         </w:rPr>
-        <w:t xml:space="preserve">Si </w:t>
-      </w:r>
-      <w:r>
-        <w:rPr>
-          <w:rFonts w:cstheme="minorHAnsi"/>
-        </w:rPr>
-        <w:t xml:space="preserve">B et n sont alignés selon l’axe </w:t>
-      </w:r>
-      <w:proofErr w:type="gramStart"/>
-      <w:r>
-        <w:rPr>
-          <w:rFonts w:cstheme="minorHAnsi"/>
-        </w:rPr>
-        <w:t>O</w:t>
+        <w:t>Si B et n sont alignés selon l’axe O</w:t>
       </w:r>
       <w:r>
         <w:rPr>
@@ -717,20 +655,7 @@
         <w:rPr>
           <w:rFonts w:cstheme="minorHAnsi"/>
         </w:rPr>
-        <w:t>,</w:t>
-      </w:r>
-      <w:proofErr w:type="gramEnd"/>
-      <w:r>
-        <w:rPr>
-          <w:rFonts w:cstheme="minorHAnsi"/>
-        </w:rPr>
-        <w:t xml:space="preserve"> alors </w:t>
-      </w:r>
-      <w:r>
-        <w:rPr>
-          <w:rFonts w:cstheme="minorHAnsi"/>
-        </w:rPr>
-        <w:t>h</w:t>
+        <w:t>, alors h</w:t>
       </w:r>
       <w:r>
         <w:rPr>
@@ -763,13 +688,7 @@
         <w:rPr>
           <w:rFonts w:eastAsiaTheme="minorEastAsia" w:cstheme="minorHAnsi"/>
         </w:rPr>
-        <w:t>une distance est toujours positive ou nulle</w:t>
-      </w:r>
-      <w:r>
-        <w:rPr>
-          <w:rFonts w:eastAsiaTheme="minorEastAsia" w:cstheme="minorHAnsi"/>
-        </w:rPr>
-        <w:t xml:space="preserve">), d’autre part dans ce cas </w:t>
+        <w:t xml:space="preserve">une distance est toujours positive ou nulle), d’autre part dans ce cas </w:t>
       </w:r>
       <w:r>
         <w:rPr>
@@ -800,13 +719,7 @@
         <w:rPr>
           <w:rFonts w:eastAsiaTheme="minorEastAsia" w:cstheme="minorHAnsi"/>
         </w:rPr>
-        <w:t xml:space="preserve"> </w:t>
-      </w:r>
-      <w:r>
-        <w:rPr>
-          <w:rFonts w:eastAsiaTheme="minorEastAsia" w:cstheme="minorHAnsi"/>
-        </w:rPr>
-        <w:t>h</w:t>
+        <w:t xml:space="preserve"> h</w:t>
       </w:r>
       <w:r>
         <w:rPr>
@@ -865,13 +778,7 @@
         <w:rPr>
           <w:rFonts w:eastAsiaTheme="minorEastAsia" w:cstheme="minorHAnsi"/>
         </w:rPr>
-        <w:t>(n)</w:t>
-      </w:r>
-      <w:r>
-        <w:rPr>
-          <w:rFonts w:eastAsiaTheme="minorEastAsia" w:cstheme="minorHAnsi"/>
-        </w:rPr>
-        <w:t>.</w:t>
+        <w:t>(n).</w:t>
       </w:r>
     </w:p>
     <w:p>
@@ -980,14 +887,7 @@
         <w:rPr>
           <w:rFonts w:cstheme="minorHAnsi"/>
         </w:rPr>
-        <w:t xml:space="preserve">et n sont alignés selon l’axe </w:t>
-      </w:r>
-      <w:proofErr w:type="gramStart"/>
-      <w:r>
-        <w:rPr>
-          <w:rFonts w:cstheme="minorHAnsi"/>
-        </w:rPr>
-        <w:t>O</w:t>
+        <w:t>et n sont alignés selon l’axe O</w:t>
       </w:r>
       <w:r>
         <w:rPr>
@@ -1000,14 +900,7 @@
         <w:rPr>
           <w:rFonts w:cstheme="minorHAnsi"/>
         </w:rPr>
-        <w:t>,</w:t>
-      </w:r>
-      <w:proofErr w:type="gramEnd"/>
-      <w:r>
-        <w:rPr>
-          <w:rFonts w:cstheme="minorHAnsi"/>
-        </w:rPr>
-        <w:t xml:space="preserve"> alors </w:t>
+        <w:t xml:space="preserve">, alors </w:t>
       </w:r>
       <w:r>
         <w:rPr>
@@ -1044,13 +937,7 @@
         <w:rPr>
           <w:rFonts w:eastAsiaTheme="minorEastAsia" w:cstheme="minorHAnsi"/>
         </w:rPr>
-        <w:t>0</w:t>
-      </w:r>
-      <w:r>
-        <w:rPr>
-          <w:rFonts w:eastAsiaTheme="minorEastAsia" w:cstheme="minorHAnsi"/>
-        </w:rPr>
-        <w:t xml:space="preserve">  qui est un cas particulier de </w:t>
+        <w:t xml:space="preserve">0  qui est un cas particulier de </w:t>
       </w:r>
       <w:r>
         <w:rPr>
@@ -1083,13 +970,7 @@
         <w:rPr>
           <w:rFonts w:eastAsiaTheme="minorEastAsia" w:cstheme="minorHAnsi"/>
         </w:rPr>
-        <w:t>0</w:t>
-      </w:r>
-      <w:r>
-        <w:rPr>
-          <w:rFonts w:eastAsiaTheme="minorEastAsia" w:cstheme="minorHAnsi"/>
-        </w:rPr>
-        <w:t>.</w:t>
+        <w:t>0.</w:t>
       </w:r>
     </w:p>
     <w:p>
@@ -1144,19 +1025,7 @@
         <w:rPr>
           <w:rFonts w:eastAsiaTheme="minorEastAsia" w:cstheme="minorHAnsi"/>
         </w:rPr>
-        <w:t>(n)=0 (</w:t>
-      </w:r>
-      <w:r>
-        <w:rPr>
-          <w:rFonts w:eastAsiaTheme="minorEastAsia" w:cstheme="minorHAnsi"/>
-        </w:rPr>
-        <w:t>une distance est toujours positive ou nulle</w:t>
-      </w:r>
-      <w:r>
-        <w:rPr>
-          <w:rFonts w:eastAsiaTheme="minorEastAsia" w:cstheme="minorHAnsi"/>
-        </w:rPr>
-        <w:t>).</w:t>
+        <w:t>(n)=0 (une distance est toujours positive ou nulle).</w:t>
       </w:r>
     </w:p>
     <w:p>
@@ -1259,13 +1128,7 @@
         <w:rPr>
           <w:rFonts w:cstheme="minorHAnsi"/>
         </w:rPr>
-        <w:t>Si</w:t>
-      </w:r>
-      <w:r>
-        <w:rPr>
-          <w:rFonts w:cstheme="minorHAnsi"/>
-        </w:rPr>
-        <w:t xml:space="preserve"> B et n ne sont alignés ni selon O</w:t>
+        <w:t>Si B et n ne sont alignés ni selon O</w:t>
       </w:r>
       <w:r>
         <w:rPr>
@@ -1317,13 +1180,7 @@
           <w:rPr>
             <w:rFonts w:ascii="Cambria Math" w:hAnsi="Cambria Math" w:cstheme="minorHAnsi"/>
           </w:rPr>
-          <m:t>≥</m:t>
-        </m:r>
-        <m:r>
-          <w:rPr>
-            <w:rFonts w:ascii="Cambria Math" w:hAnsi="Cambria Math" w:cstheme="minorHAnsi"/>
-          </w:rPr>
-          <m:t>|</m:t>
+          <m:t>≥|</m:t>
         </m:r>
         <m:d>
           <m:dPr>
@@ -1441,32 +1298,14 @@
           <w:rPr>
             <w:rFonts w:ascii="Cambria Math" w:eastAsiaTheme="minorEastAsia" w:hAnsi="Cambria Math" w:cstheme="minorHAnsi"/>
           </w:rPr>
-          <m:t>≥</m:t>
-        </m:r>
-        <m:r>
-          <w:rPr>
-            <w:rFonts w:ascii="Cambria Math" w:eastAsiaTheme="minorEastAsia" w:hAnsi="Cambria Math" w:cstheme="minorHAnsi"/>
-          </w:rPr>
-          <m:t xml:space="preserve">0 </m:t>
+          <m:t xml:space="preserve">≥0 </m:t>
         </m:r>
       </m:oMath>
       <w:r>
         <w:rPr>
           <w:rFonts w:eastAsiaTheme="minorEastAsia" w:cstheme="minorHAnsi"/>
         </w:rPr>
-        <w:t>(</w:t>
-      </w:r>
-      <w:r>
-        <w:rPr>
-          <w:rFonts w:eastAsiaTheme="minorEastAsia" w:cstheme="minorHAnsi"/>
-        </w:rPr>
-        <w:t>une distance est toujours positive ou nulle</w:t>
-      </w:r>
-      <w:r>
-        <w:rPr>
-          <w:rFonts w:eastAsiaTheme="minorEastAsia" w:cstheme="minorHAnsi"/>
-        </w:rPr>
-        <w:t>).</w:t>
+        <w:t>(une distance est toujours positive ou nulle).</w:t>
       </w:r>
     </w:p>
     <w:p>
@@ -1796,41 +1635,20 @@
         <w:rPr>
           <w:rFonts w:cstheme="minorHAnsi"/>
         </w:rPr>
-        <w:t xml:space="preserve">Si B et n sont alignés selon l’axe </w:t>
-      </w:r>
-      <w:proofErr w:type="gramStart"/>
-      <w:r>
-        <w:rPr>
-          <w:rFonts w:cstheme="minorHAnsi"/>
-        </w:rPr>
-        <w:t>O</w:t>
-      </w:r>
-      <w:r>
-        <w:rPr>
-          <w:rFonts w:cstheme="minorHAnsi"/>
-          <w:vertAlign w:val="subscript"/>
-        </w:rPr>
-        <w:t>y</w:t>
-      </w:r>
-      <w:r>
-        <w:rPr>
-          <w:rFonts w:cstheme="minorHAnsi"/>
-          <w:vertAlign w:val="subscript"/>
-        </w:rPr>
-        <w:t> </w:t>
-      </w:r>
-      <w:r>
-        <w:rPr>
-          <w:rFonts w:cstheme="minorHAnsi"/>
-        </w:rPr>
-        <w:t>,</w:t>
-      </w:r>
-      <w:proofErr w:type="gramEnd"/>
-      <w:r>
-        <w:rPr>
-          <w:rFonts w:cstheme="minorHAnsi"/>
-        </w:rPr>
-        <w:t xml:space="preserve"> alors </w:t>
+        <w:t>Si B et n sont alignés selon l’axe O</w:t>
+      </w:r>
+      <w:r>
+        <w:rPr>
+          <w:rFonts w:cstheme="minorHAnsi"/>
+          <w:vertAlign w:val="subscript"/>
+        </w:rPr>
+        <w:t>y </w:t>
+      </w:r>
+      <w:r>
+        <w:rPr>
+          <w:rFonts w:cstheme="minorHAnsi"/>
+        </w:rPr>
+        <w:t xml:space="preserve">, alors </w:t>
       </w:r>
       <w:r>
         <w:rPr>
@@ -1856,13 +1674,7 @@
           <w:rPr>
             <w:rFonts w:ascii="Cambria Math" w:hAnsi="Cambria Math" w:cstheme="minorHAnsi"/>
           </w:rPr>
-          <m:t>≥</m:t>
-        </m:r>
-        <m:r>
-          <w:rPr>
-            <w:rFonts w:ascii="Cambria Math" w:hAnsi="Cambria Math" w:cstheme="minorHAnsi"/>
-          </w:rPr>
-          <m:t>0</m:t>
+          <m:t>≥0</m:t>
         </m:r>
       </m:oMath>
       <w:r>
@@ -2108,14 +1920,7 @@
         <w:rPr>
           <w:rFonts w:cstheme="minorHAnsi"/>
         </w:rPr>
-        <w:t xml:space="preserve">et n sont alignés selon l’axe </w:t>
-      </w:r>
-      <w:proofErr w:type="gramStart"/>
-      <w:r>
-        <w:rPr>
-          <w:rFonts w:cstheme="minorHAnsi"/>
-        </w:rPr>
-        <w:t>O</w:t>
+        <w:t>et n sont alignés selon l’axe O</w:t>
       </w:r>
       <w:r>
         <w:rPr>
@@ -2135,14 +1940,7 @@
         <w:rPr>
           <w:rFonts w:cstheme="minorHAnsi"/>
         </w:rPr>
-        <w:t>,</w:t>
-      </w:r>
-      <w:proofErr w:type="gramEnd"/>
-      <w:r>
-        <w:rPr>
-          <w:rFonts w:cstheme="minorHAnsi"/>
-        </w:rPr>
-        <w:t xml:space="preserve"> alors </w:t>
+        <w:t xml:space="preserve">, alors </w:t>
       </w:r>
       <w:r>
         <w:rPr>
@@ -2416,13 +2214,7 @@
           <w:rPr>
             <w:rFonts w:ascii="Cambria Math" w:hAnsi="Cambria Math" w:cstheme="minorHAnsi"/>
           </w:rPr>
-          <m:t>≥</m:t>
-        </m:r>
-        <m:r>
-          <w:rPr>
-            <w:rFonts w:ascii="Cambria Math" w:hAnsi="Cambria Math" w:cstheme="minorHAnsi"/>
-          </w:rPr>
-          <m:t>|</m:t>
+          <m:t>≥|</m:t>
         </m:r>
         <m:d>
           <m:dPr>
@@ -2540,13 +2332,7 @@
           <w:rPr>
             <w:rFonts w:ascii="Cambria Math" w:eastAsiaTheme="minorEastAsia" w:hAnsi="Cambria Math" w:cstheme="minorHAnsi"/>
           </w:rPr>
-          <m:t>≥</m:t>
-        </m:r>
-        <m:r>
-          <w:rPr>
-            <w:rFonts w:ascii="Cambria Math" w:eastAsiaTheme="minorEastAsia" w:hAnsi="Cambria Math" w:cstheme="minorHAnsi"/>
-          </w:rPr>
-          <m:t xml:space="preserve">0 </m:t>
+          <m:t xml:space="preserve">≥0 </m:t>
         </m:r>
       </m:oMath>
       <w:r>
@@ -2697,14 +2483,12 @@
           <w:rFonts w:eastAsiaTheme="minorEastAsia" w:cstheme="minorHAnsi"/>
         </w:rPr>
       </w:pPr>
-      <w:proofErr w:type="gramStart"/>
       <w:r>
         <w:rPr>
           <w:rFonts w:cstheme="minorHAnsi"/>
         </w:rPr>
         <w:t>h</w:t>
       </w:r>
-      <w:proofErr w:type="gramEnd"/>
       <w:r>
         <w:rPr>
           <w:rFonts w:cstheme="minorHAnsi"/>
@@ -2723,13 +2507,7 @@
           <w:rPr>
             <w:rFonts w:ascii="Cambria Math" w:hAnsi="Cambria Math" w:cstheme="minorHAnsi"/>
           </w:rPr>
-          <m:t>≥</m:t>
-        </m:r>
-        <m:r>
-          <w:rPr>
-            <w:rFonts w:ascii="Cambria Math" w:hAnsi="Cambria Math" w:cstheme="minorHAnsi"/>
-          </w:rPr>
-          <m:t>0</m:t>
+          <m:t>≥0</m:t>
         </m:r>
       </m:oMath>
       <w:r>
@@ -2888,49 +2666,21 @@
         <w:rPr>
           <w:rFonts w:eastAsiaTheme="minorEastAsia" w:cstheme="minorHAnsi"/>
         </w:rPr>
-        <w:t xml:space="preserve">L’heuristique n’est pas admissible, preuve </w:t>
-      </w:r>
-      <w:proofErr w:type="gramStart"/>
-      <w:r>
-        <w:rPr>
-          <w:rFonts w:eastAsiaTheme="minorEastAsia" w:cstheme="minorHAnsi"/>
-        </w:rPr>
-        <w:t>par contre</w:t>
-      </w:r>
-      <w:proofErr w:type="gramEnd"/>
-      <w:r>
-        <w:rPr>
-          <w:rFonts w:eastAsiaTheme="minorEastAsia" w:cstheme="minorHAnsi"/>
-        </w:rPr>
-        <w:t xml:space="preserve">-exemple : </w:t>
-      </w:r>
-    </w:p>
-    <w:p>
-      <w:pPr>
-        <w:pStyle w:val="Paragraphedeliste"/>
-        <w:rPr>
-          <w:rFonts w:eastAsiaTheme="minorEastAsia" w:cstheme="minorHAnsi"/>
-        </w:rPr>
-      </w:pPr>
-      <w:r>
-        <w:rPr>
-          <w:rFonts w:eastAsiaTheme="minorEastAsia" w:cstheme="minorHAnsi"/>
-        </w:rPr>
-        <w:t xml:space="preserve">Si </w:t>
-      </w:r>
-      <w:proofErr w:type="gramStart"/>
-      <w:r>
-        <w:rPr>
-          <w:rFonts w:eastAsiaTheme="minorEastAsia" w:cstheme="minorHAnsi"/>
-        </w:rPr>
-        <w:t>A(</w:t>
-      </w:r>
-      <w:proofErr w:type="gramEnd"/>
-      <w:r>
-        <w:rPr>
-          <w:rFonts w:eastAsiaTheme="minorEastAsia" w:cstheme="minorHAnsi"/>
-        </w:rPr>
-        <w:t>0,0) et B(3/2,2) alors h</w:t>
+        <w:t xml:space="preserve">L’heuristique n’est pas admissible, preuve par contre-exemple : </w:t>
+      </w:r>
+    </w:p>
+    <w:p>
+      <w:pPr>
+        <w:pStyle w:val="Paragraphedeliste"/>
+        <w:rPr>
+          <w:rFonts w:eastAsiaTheme="minorEastAsia" w:cstheme="minorHAnsi"/>
+        </w:rPr>
+      </w:pPr>
+      <w:r>
+        <w:rPr>
+          <w:rFonts w:eastAsiaTheme="minorEastAsia" w:cstheme="minorHAnsi"/>
+        </w:rPr>
+        <w:t>Si A(0,0) et B(3/2,2) alors h</w:t>
       </w:r>
       <w:r>
         <w:rPr>
@@ -3019,13 +2769,7 @@
               <w:rPr>
                 <w:rFonts w:ascii="Cambria Math" w:eastAsiaTheme="minorEastAsia" w:hAnsi="Cambria Math" w:cstheme="minorHAnsi"/>
               </w:rPr>
-              <m:t>²</m:t>
-            </m:r>
-            <m:r>
-              <w:rPr>
-                <w:rFonts w:ascii="Cambria Math" w:eastAsiaTheme="minorEastAsia" w:hAnsi="Cambria Math" w:cstheme="minorHAnsi"/>
-              </w:rPr>
-              <m:t>+</m:t>
+              <m:t>²+</m:t>
             </m:r>
             <m:d>
               <m:dPr>
@@ -3102,6 +2846,336 @@
     </w:p>
     <w:p>
       <w:pPr>
+        <w:jc w:val="both"/>
+        <w:rPr>
+          <w:rFonts w:cstheme="minorHAnsi"/>
+        </w:rPr>
+      </w:pPr>
+      <w:r>
+        <w:rPr>
+          <w:rFonts w:cstheme="minorHAnsi"/>
+        </w:rPr>
+        <w:t xml:space="preserve">Partie </w:t>
+      </w:r>
+      <w:r>
+        <w:rPr>
+          <w:rFonts w:cstheme="minorHAnsi"/>
+        </w:rPr>
+        <w:t>3</w:t>
+      </w:r>
+      <w:r>
+        <w:rPr>
+          <w:rFonts w:cstheme="minorHAnsi"/>
+        </w:rPr>
+        <w:t xml:space="preserve"> :  </w:t>
+      </w:r>
+      <w:r>
+        <w:rPr>
+          <w:rFonts w:cstheme="minorHAnsi"/>
+        </w:rPr>
+        <w:t>Implémentation</w:t>
+      </w:r>
+    </w:p>
+    <w:p>
+      <w:pPr>
+        <w:pStyle w:val="Paragraphedeliste"/>
+        <w:numPr>
+          <w:ilvl w:val="0"/>
+          <w:numId w:val="5"/>
+        </w:numPr>
+        <w:jc w:val="both"/>
+        <w:rPr>
+          <w:rFonts w:cstheme="minorHAnsi"/>
+        </w:rPr>
+      </w:pPr>
+      <w:r>
+        <w:rPr>
+          <w:rFonts w:cstheme="minorHAnsi"/>
+        </w:rPr>
+        <w:t xml:space="preserve">Le dossier data contient deux fichiers, l’un, </w:t>
+      </w:r>
+      <w:r>
+        <w:rPr>
+          <w:rFonts w:cstheme="minorHAnsi"/>
+          <w:i/>
+          <w:iCs/>
+        </w:rPr>
+        <w:t>connections.txt</w:t>
+      </w:r>
+      <w:r>
+        <w:rPr>
+          <w:rFonts w:cstheme="minorHAnsi"/>
+        </w:rPr>
+        <w:t xml:space="preserve"> permet de référencer les liens entre les villes, le second fichier, </w:t>
+      </w:r>
+      <w:r>
+        <w:rPr>
+          <w:rFonts w:cstheme="minorHAnsi"/>
+          <w:i/>
+          <w:iCs/>
+        </w:rPr>
+        <w:t>positions.txt</w:t>
+      </w:r>
+      <w:r>
+        <w:rPr>
+          <w:rFonts w:cstheme="minorHAnsi"/>
+        </w:rPr>
+        <w:t>, permet d’avoir les informations sur les villes.</w:t>
+      </w:r>
+    </w:p>
+    <w:p>
+      <w:pPr>
+        <w:pStyle w:val="Paragraphedeliste"/>
+        <w:numPr>
+          <w:ilvl w:val="0"/>
+          <w:numId w:val="5"/>
+        </w:numPr>
+        <w:jc w:val="both"/>
+        <w:rPr>
+          <w:rFonts w:cstheme="minorHAnsi"/>
+        </w:rPr>
+      </w:pPr>
+      <w:r>
+        <w:rPr>
+          <w:rFonts w:cstheme="minorHAnsi"/>
+        </w:rPr>
+        <w:t xml:space="preserve">Le fichier </w:t>
+      </w:r>
+      <w:r>
+        <w:rPr>
+          <w:rFonts w:cstheme="minorHAnsi"/>
+          <w:i/>
+          <w:iCs/>
+        </w:rPr>
+        <w:t xml:space="preserve">CityLink.py </w:t>
+      </w:r>
+      <w:r>
+        <w:rPr>
+          <w:rFonts w:cstheme="minorHAnsi"/>
+        </w:rPr>
+        <w:t>contie</w:t>
+      </w:r>
+      <w:r>
+        <w:rPr>
+          <w:rFonts w:cstheme="minorHAnsi"/>
+        </w:rPr>
+        <w:t>nt deux classes ainsi que des méthodes pour récupérer et mettre en forme les données du dossier data.</w:t>
+      </w:r>
+    </w:p>
+    <w:p>
+      <w:pPr>
+        <w:pStyle w:val="Paragraphedeliste"/>
+        <w:numPr>
+          <w:ilvl w:val="1"/>
+          <w:numId w:val="5"/>
+        </w:numPr>
+        <w:jc w:val="both"/>
+        <w:rPr>
+          <w:rFonts w:cstheme="minorHAnsi"/>
+        </w:rPr>
+      </w:pPr>
+      <w:r>
+        <w:rPr>
+          <w:rFonts w:cstheme="minorHAnsi"/>
+        </w:rPr>
+        <w:t>La classe City permet de représenter une ville ;</w:t>
+      </w:r>
+    </w:p>
+    <w:p>
+      <w:pPr>
+        <w:pStyle w:val="Paragraphedeliste"/>
+        <w:numPr>
+          <w:ilvl w:val="1"/>
+          <w:numId w:val="5"/>
+        </w:numPr>
+        <w:jc w:val="both"/>
+        <w:rPr>
+          <w:rFonts w:cstheme="minorHAnsi"/>
+        </w:rPr>
+      </w:pPr>
+      <w:r>
+        <w:rPr>
+          <w:rFonts w:cstheme="minorHAnsi"/>
+        </w:rPr>
+        <w:t>La classe Link représente une connexion entre deux villes ;</w:t>
+      </w:r>
+    </w:p>
+    <w:p>
+      <w:pPr>
+        <w:pStyle w:val="Paragraphedeliste"/>
+        <w:numPr>
+          <w:ilvl w:val="1"/>
+          <w:numId w:val="5"/>
+        </w:numPr>
+        <w:jc w:val="both"/>
+        <w:rPr>
+          <w:rFonts w:cstheme="minorHAnsi"/>
+        </w:rPr>
+      </w:pPr>
+      <w:r>
+        <w:rPr>
+          <w:rFonts w:cstheme="minorHAnsi"/>
+        </w:rPr>
+        <w:t xml:space="preserve">Les différentes méthodes permettent de lire les données et de les mettre en forme dans un dictionnaire grâce à la fonction </w:t>
+      </w:r>
+      <w:proofErr w:type="spellStart"/>
+      <w:r>
+        <w:rPr>
+          <w:rFonts w:cstheme="minorHAnsi"/>
+          <w:i/>
+          <w:iCs/>
+        </w:rPr>
+        <w:t>readAll</w:t>
+      </w:r>
+      <w:proofErr w:type="spellEnd"/>
+      <w:r>
+        <w:rPr>
+          <w:rFonts w:cstheme="minorHAnsi"/>
+        </w:rPr>
+        <w:t>.</w:t>
+      </w:r>
+    </w:p>
+    <w:p>
+      <w:pPr>
+        <w:pStyle w:val="Paragraphedeliste"/>
+        <w:numPr>
+          <w:ilvl w:val="0"/>
+          <w:numId w:val="8"/>
+        </w:numPr>
+        <w:jc w:val="both"/>
+        <w:rPr>
+          <w:rFonts w:cstheme="minorHAnsi"/>
+        </w:rPr>
+      </w:pPr>
+      <w:r>
+        <w:rPr>
+          <w:rFonts w:cstheme="minorHAnsi"/>
+        </w:rPr>
+        <w:t xml:space="preserve">Le fichier </w:t>
+      </w:r>
+      <w:r>
+        <w:rPr>
+          <w:rFonts w:cstheme="minorHAnsi"/>
+          <w:i/>
+          <w:iCs/>
+        </w:rPr>
+        <w:t>main.py</w:t>
+      </w:r>
+      <w:r>
+        <w:rPr>
+          <w:rFonts w:cstheme="minorHAnsi"/>
+        </w:rPr>
+        <w:t xml:space="preserve"> contient la saisie des paramètres de recherche ainsi que l’appel à </w:t>
+      </w:r>
+      <w:proofErr w:type="spellStart"/>
+      <w:r>
+        <w:rPr>
+          <w:rFonts w:cstheme="minorHAnsi"/>
+          <w:i/>
+          <w:iCs/>
+        </w:rPr>
+        <w:t>readAll</w:t>
+      </w:r>
+      <w:proofErr w:type="spellEnd"/>
+      <w:r>
+        <w:rPr>
+          <w:rFonts w:cstheme="minorHAnsi"/>
+        </w:rPr>
+        <w:t xml:space="preserve"> pour obtenir les données ; ainsi que l’appel effectif de la recherche A* et enfin une mise en forme de l’affichage du résultat de la recherche.</w:t>
+      </w:r>
+    </w:p>
+    <w:p>
+      <w:pPr>
+        <w:pStyle w:val="Paragraphedeliste"/>
+        <w:numPr>
+          <w:ilvl w:val="0"/>
+          <w:numId w:val="8"/>
+        </w:numPr>
+        <w:jc w:val="both"/>
+        <w:rPr>
+          <w:rFonts w:cstheme="minorHAnsi"/>
+        </w:rPr>
+      </w:pPr>
+      <w:r>
+        <w:rPr>
+          <w:rFonts w:cstheme="minorHAnsi"/>
+        </w:rPr>
+        <w:t xml:space="preserve">Le fichier </w:t>
+      </w:r>
+      <w:r>
+        <w:rPr>
+          <w:rFonts w:cstheme="minorHAnsi"/>
+          <w:i/>
+          <w:iCs/>
+        </w:rPr>
+        <w:t>aStar.py</w:t>
+      </w:r>
+      <w:r>
+        <w:rPr>
+          <w:rFonts w:cstheme="minorHAnsi"/>
+        </w:rPr>
+        <w:t xml:space="preserve"> contient</w:t>
+      </w:r>
+      <w:r>
+        <w:rPr>
+          <w:rFonts w:cstheme="minorHAnsi"/>
+        </w:rPr>
+        <w:t xml:space="preserve"> l’implémentation de l’algorithme ainsi que la définition des différentes heuristiques.</w:t>
+      </w:r>
+    </w:p>
+    <w:p>
+      <w:pPr>
+        <w:ind w:left="1425"/>
+        <w:jc w:val="both"/>
+        <w:rPr>
+          <w:rFonts w:cstheme="minorHAnsi"/>
+        </w:rPr>
+      </w:pPr>
+      <w:bookmarkStart w:id="0" w:name="_GoBack"/>
+      <w:bookmarkEnd w:id="0"/>
+    </w:p>
+    <w:p>
+      <w:pPr>
+        <w:jc w:val="both"/>
+        <w:rPr>
+          <w:rFonts w:cstheme="minorHAnsi"/>
+        </w:rPr>
+      </w:pPr>
+      <w:r>
+        <w:rPr>
+          <w:rFonts w:cstheme="minorHAnsi"/>
+        </w:rPr>
+        <w:t xml:space="preserve">Partie </w:t>
+      </w:r>
+      <w:r>
+        <w:rPr>
+          <w:rFonts w:cstheme="minorHAnsi"/>
+        </w:rPr>
+        <w:t>4</w:t>
+      </w:r>
+      <w:r>
+        <w:rPr>
+          <w:rFonts w:cstheme="minorHAnsi"/>
+        </w:rPr>
+        <w:t xml:space="preserve"> :  </w:t>
+      </w:r>
+      <w:r>
+        <w:rPr>
+          <w:rFonts w:cstheme="minorHAnsi"/>
+        </w:rPr>
+        <w:t>Expérimentation</w:t>
+      </w:r>
+    </w:p>
+    <w:p>
+      <w:pPr>
+        <w:jc w:val="both"/>
+        <w:rPr>
+          <w:rFonts w:cstheme="minorHAnsi"/>
+        </w:rPr>
+      </w:pPr>
+    </w:p>
+    <w:p>
+      <w:pPr>
         <w:pStyle w:val="Paragraphedeliste"/>
         <w:jc w:val="both"/>
         <w:rPr>
@@ -3122,6 +3196,342 @@
 <file path=word/numbering.xml><?xml version="1.0" encoding="utf-8"?>
 <w:numbering xmlns:wpc="http://schemas.microsoft.com/office/word/2010/wordprocessingCanvas" xmlns:cx="http://schemas.microsoft.com/office/drawing/2014/chartex" xmlns:cx1="http://schemas.microsoft.com/office/drawing/2015/9/8/chartex" xmlns:cx2="http://schemas.microsoft.com/office/drawing/2015/10/21/chartex" xmlns:cx3="http://schemas.microsoft.com/office/drawing/2016/5/9/chartex" xmlns:cx4="http://schemas.microsoft.com/office/drawing/2016/5/10/chartex" xmlns:cx5="http://schemas.microsoft.com/office/drawing/2016/5/11/chartex" xmlns:cx6="http://schemas.microsoft.com/office/drawing/2016/5/12/chartex" xmlns:cx7="http://schemas.microsoft.com/office/drawing/2016/5/13/chartex" xmlns:cx8="http://schemas.microsoft.com/office/drawing/2016/5/14/chartex" xmlns:mc="http://schemas.openxmlformats.org/markup-compatibility/2006" xmlns:aink="http://schemas.microsoft.com/office/drawing/2016/ink" xmlns:am3d="http://schemas.microsoft.com/office/drawing/2017/model3d" xmlns:o="urn:schemas-microsoft-com:office:office" xmlns:r="http://schemas.openxmlformats.org/officeDocument/2006/relationships" xmlns:m="http://schemas.openxmlformats.org/officeDocument/2006/math" xmlns:v="urn:schemas-microsoft-com:vml" xmlns:wp14="http://schemas.microsoft.com/office/word/2010/wordprocessingDrawing" xmlns:wp="http://schemas.openxmlformats.org/drawingml/2006/wordprocessingDrawing" xmlns:w10="urn:schemas-microsoft-com:office:word" xmlns:w="http://schemas.openxmlformats.org/wordprocessingml/2006/main" xmlns:w14="http://schemas.microsoft.com/office/word/2010/wordml" xmlns:w15="http://schemas.microsoft.com/office/word/2012/wordml" xmlns:w16cex="http://schemas.microsoft.com/office/word/2018/wordml/cex" xmlns:w16cid="http://schemas.microsoft.com/office/word/2016/wordml/cid" xmlns:w16="http://schemas.microsoft.com/office/word/2018/wordml" xmlns:w16se="http://schemas.microsoft.com/office/word/2015/wordml/symex" xmlns:wpg="http://schemas.microsoft.com/office/word/2010/wordprocessingGroup" xmlns:wpi="http://schemas.microsoft.com/office/word/2010/wordprocessingInk" xmlns:wne="http://schemas.microsoft.com/office/word/2006/wordml" xmlns:wps="http://schemas.microsoft.com/office/word/2010/wordprocessingShape" mc:Ignorable="w14 w15 w16se w16cid w16 w16cex wp14">
   <w:abstractNum w:abstractNumId="0" w15:restartNumberingAfterBreak="0">
+    <w:nsid w:val="024E0CF0"/>
+    <w:multiLevelType w:val="hybridMultilevel"/>
+    <w:tmpl w:val="1B0634A4"/>
+    <w:lvl w:ilvl="0" w:tplc="70C844DC">
+      <w:numFmt w:val="bullet"/>
+      <w:lvlText w:val=""/>
+      <w:lvlJc w:val="left"/>
+      <w:pPr>
+        <w:ind w:left="1065" w:hanging="360"/>
+      </w:pPr>
+      <w:rPr>
+        <w:rFonts w:ascii="Wingdings" w:eastAsiaTheme="minorHAnsi" w:hAnsi="Wingdings" w:cstheme="minorHAnsi" w:hint="default"/>
+      </w:rPr>
+    </w:lvl>
+    <w:lvl w:ilvl="1" w:tplc="040C0003">
+      <w:start w:val="1"/>
+      <w:numFmt w:val="bullet"/>
+      <w:lvlText w:val="o"/>
+      <w:lvlJc w:val="left"/>
+      <w:pPr>
+        <w:ind w:left="1785" w:hanging="360"/>
+      </w:pPr>
+      <w:rPr>
+        <w:rFonts w:ascii="Courier New" w:hAnsi="Courier New" w:cs="Courier New" w:hint="default"/>
+      </w:rPr>
+    </w:lvl>
+    <w:lvl w:ilvl="2" w:tplc="040C0005" w:tentative="1">
+      <w:start w:val="1"/>
+      <w:numFmt w:val="bullet"/>
+      <w:lvlText w:val=""/>
+      <w:lvlJc w:val="left"/>
+      <w:pPr>
+        <w:ind w:left="2505" w:hanging="360"/>
+      </w:pPr>
+      <w:rPr>
+        <w:rFonts w:ascii="Wingdings" w:hAnsi="Wingdings" w:hint="default"/>
+      </w:rPr>
+    </w:lvl>
+    <w:lvl w:ilvl="3" w:tplc="040C0001" w:tentative="1">
+      <w:start w:val="1"/>
+      <w:numFmt w:val="bullet"/>
+      <w:lvlText w:val=""/>
+      <w:lvlJc w:val="left"/>
+      <w:pPr>
+        <w:ind w:left="3225" w:hanging="360"/>
+      </w:pPr>
+      <w:rPr>
+        <w:rFonts w:ascii="Symbol" w:hAnsi="Symbol" w:hint="default"/>
+      </w:rPr>
+    </w:lvl>
+    <w:lvl w:ilvl="4" w:tplc="040C0003" w:tentative="1">
+      <w:start w:val="1"/>
+      <w:numFmt w:val="bullet"/>
+      <w:lvlText w:val="o"/>
+      <w:lvlJc w:val="left"/>
+      <w:pPr>
+        <w:ind w:left="3945" w:hanging="360"/>
+      </w:pPr>
+      <w:rPr>
+        <w:rFonts w:ascii="Courier New" w:hAnsi="Courier New" w:cs="Courier New" w:hint="default"/>
+      </w:rPr>
+    </w:lvl>
+    <w:lvl w:ilvl="5" w:tplc="040C0005" w:tentative="1">
+      <w:start w:val="1"/>
+      <w:numFmt w:val="bullet"/>
+      <w:lvlText w:val=""/>
+      <w:lvlJc w:val="left"/>
+      <w:pPr>
+        <w:ind w:left="4665" w:hanging="360"/>
+      </w:pPr>
+      <w:rPr>
+        <w:rFonts w:ascii="Wingdings" w:hAnsi="Wingdings" w:hint="default"/>
+      </w:rPr>
+    </w:lvl>
+    <w:lvl w:ilvl="6" w:tplc="040C0001" w:tentative="1">
+      <w:start w:val="1"/>
+      <w:numFmt w:val="bullet"/>
+      <w:lvlText w:val=""/>
+      <w:lvlJc w:val="left"/>
+      <w:pPr>
+        <w:ind w:left="5385" w:hanging="360"/>
+      </w:pPr>
+      <w:rPr>
+        <w:rFonts w:ascii="Symbol" w:hAnsi="Symbol" w:hint="default"/>
+      </w:rPr>
+    </w:lvl>
+    <w:lvl w:ilvl="7" w:tplc="040C0003" w:tentative="1">
+      <w:start w:val="1"/>
+      <w:numFmt w:val="bullet"/>
+      <w:lvlText w:val="o"/>
+      <w:lvlJc w:val="left"/>
+      <w:pPr>
+        <w:ind w:left="6105" w:hanging="360"/>
+      </w:pPr>
+      <w:rPr>
+        <w:rFonts w:ascii="Courier New" w:hAnsi="Courier New" w:cs="Courier New" w:hint="default"/>
+      </w:rPr>
+    </w:lvl>
+    <w:lvl w:ilvl="8" w:tplc="040C0005" w:tentative="1">
+      <w:start w:val="1"/>
+      <w:numFmt w:val="bullet"/>
+      <w:lvlText w:val=""/>
+      <w:lvlJc w:val="left"/>
+      <w:pPr>
+        <w:ind w:left="6825" w:hanging="360"/>
+      </w:pPr>
+      <w:rPr>
+        <w:rFonts w:ascii="Wingdings" w:hAnsi="Wingdings" w:hint="default"/>
+      </w:rPr>
+    </w:lvl>
+  </w:abstractNum>
+  <w:abstractNum w:abstractNumId="1" w15:restartNumberingAfterBreak="0">
+    <w:nsid w:val="0BA73C5F"/>
+    <w:multiLevelType w:val="hybridMultilevel"/>
+    <w:tmpl w:val="9DD2F7F4"/>
+    <w:lvl w:ilvl="0" w:tplc="70C844DC">
+      <w:numFmt w:val="bullet"/>
+      <w:lvlText w:val=""/>
+      <w:lvlJc w:val="left"/>
+      <w:pPr>
+        <w:ind w:left="1428" w:hanging="360"/>
+      </w:pPr>
+      <w:rPr>
+        <w:rFonts w:ascii="Wingdings" w:eastAsiaTheme="minorHAnsi" w:hAnsi="Wingdings" w:cstheme="minorHAnsi" w:hint="default"/>
+      </w:rPr>
+    </w:lvl>
+    <w:lvl w:ilvl="1" w:tplc="040C0003" w:tentative="1">
+      <w:start w:val="1"/>
+      <w:numFmt w:val="bullet"/>
+      <w:lvlText w:val="o"/>
+      <w:lvlJc w:val="left"/>
+      <w:pPr>
+        <w:ind w:left="2148" w:hanging="360"/>
+      </w:pPr>
+      <w:rPr>
+        <w:rFonts w:ascii="Courier New" w:hAnsi="Courier New" w:cs="Courier New" w:hint="default"/>
+      </w:rPr>
+    </w:lvl>
+    <w:lvl w:ilvl="2" w:tplc="040C0005" w:tentative="1">
+      <w:start w:val="1"/>
+      <w:numFmt w:val="bullet"/>
+      <w:lvlText w:val=""/>
+      <w:lvlJc w:val="left"/>
+      <w:pPr>
+        <w:ind w:left="2868" w:hanging="360"/>
+      </w:pPr>
+      <w:rPr>
+        <w:rFonts w:ascii="Wingdings" w:hAnsi="Wingdings" w:hint="default"/>
+      </w:rPr>
+    </w:lvl>
+    <w:lvl w:ilvl="3" w:tplc="040C0001" w:tentative="1">
+      <w:start w:val="1"/>
+      <w:numFmt w:val="bullet"/>
+      <w:lvlText w:val=""/>
+      <w:lvlJc w:val="left"/>
+      <w:pPr>
+        <w:ind w:left="3588" w:hanging="360"/>
+      </w:pPr>
+      <w:rPr>
+        <w:rFonts w:ascii="Symbol" w:hAnsi="Symbol" w:hint="default"/>
+      </w:rPr>
+    </w:lvl>
+    <w:lvl w:ilvl="4" w:tplc="040C0003" w:tentative="1">
+      <w:start w:val="1"/>
+      <w:numFmt w:val="bullet"/>
+      <w:lvlText w:val="o"/>
+      <w:lvlJc w:val="left"/>
+      <w:pPr>
+        <w:ind w:left="4308" w:hanging="360"/>
+      </w:pPr>
+      <w:rPr>
+        <w:rFonts w:ascii="Courier New" w:hAnsi="Courier New" w:cs="Courier New" w:hint="default"/>
+      </w:rPr>
+    </w:lvl>
+    <w:lvl w:ilvl="5" w:tplc="040C0005" w:tentative="1">
+      <w:start w:val="1"/>
+      <w:numFmt w:val="bullet"/>
+      <w:lvlText w:val=""/>
+      <w:lvlJc w:val="left"/>
+      <w:pPr>
+        <w:ind w:left="5028" w:hanging="360"/>
+      </w:pPr>
+      <w:rPr>
+        <w:rFonts w:ascii="Wingdings" w:hAnsi="Wingdings" w:hint="default"/>
+      </w:rPr>
+    </w:lvl>
+    <w:lvl w:ilvl="6" w:tplc="040C0001" w:tentative="1">
+      <w:start w:val="1"/>
+      <w:numFmt w:val="bullet"/>
+      <w:lvlText w:val=""/>
+      <w:lvlJc w:val="left"/>
+      <w:pPr>
+        <w:ind w:left="5748" w:hanging="360"/>
+      </w:pPr>
+      <w:rPr>
+        <w:rFonts w:ascii="Symbol" w:hAnsi="Symbol" w:hint="default"/>
+      </w:rPr>
+    </w:lvl>
+    <w:lvl w:ilvl="7" w:tplc="040C0003" w:tentative="1">
+      <w:start w:val="1"/>
+      <w:numFmt w:val="bullet"/>
+      <w:lvlText w:val="o"/>
+      <w:lvlJc w:val="left"/>
+      <w:pPr>
+        <w:ind w:left="6468" w:hanging="360"/>
+      </w:pPr>
+      <w:rPr>
+        <w:rFonts w:ascii="Courier New" w:hAnsi="Courier New" w:cs="Courier New" w:hint="default"/>
+      </w:rPr>
+    </w:lvl>
+    <w:lvl w:ilvl="8" w:tplc="040C0005" w:tentative="1">
+      <w:start w:val="1"/>
+      <w:numFmt w:val="bullet"/>
+      <w:lvlText w:val=""/>
+      <w:lvlJc w:val="left"/>
+      <w:pPr>
+        <w:ind w:left="7188" w:hanging="360"/>
+      </w:pPr>
+      <w:rPr>
+        <w:rFonts w:ascii="Wingdings" w:hAnsi="Wingdings" w:hint="default"/>
+      </w:rPr>
+    </w:lvl>
+  </w:abstractNum>
+  <w:abstractNum w:abstractNumId="2" w15:restartNumberingAfterBreak="0">
+    <w:nsid w:val="0EB72C3E"/>
+    <w:multiLevelType w:val="hybridMultilevel"/>
+    <w:tmpl w:val="04DE34A4"/>
+    <w:lvl w:ilvl="0" w:tplc="70C844DC">
+      <w:numFmt w:val="bullet"/>
+      <w:lvlText w:val=""/>
+      <w:lvlJc w:val="left"/>
+      <w:pPr>
+        <w:ind w:left="2145" w:hanging="360"/>
+      </w:pPr>
+      <w:rPr>
+        <w:rFonts w:ascii="Wingdings" w:eastAsiaTheme="minorHAnsi" w:hAnsi="Wingdings" w:cstheme="minorHAnsi" w:hint="default"/>
+      </w:rPr>
+    </w:lvl>
+    <w:lvl w:ilvl="1" w:tplc="040C0003" w:tentative="1">
+      <w:start w:val="1"/>
+      <w:numFmt w:val="bullet"/>
+      <w:lvlText w:val="o"/>
+      <w:lvlJc w:val="left"/>
+      <w:pPr>
+        <w:ind w:left="2865" w:hanging="360"/>
+      </w:pPr>
+      <w:rPr>
+        <w:rFonts w:ascii="Courier New" w:hAnsi="Courier New" w:cs="Courier New" w:hint="default"/>
+      </w:rPr>
+    </w:lvl>
+    <w:lvl w:ilvl="2" w:tplc="040C0005" w:tentative="1">
+      <w:start w:val="1"/>
+      <w:numFmt w:val="bullet"/>
+      <w:lvlText w:val=""/>
+      <w:lvlJc w:val="left"/>
+      <w:pPr>
+        <w:ind w:left="3585" w:hanging="360"/>
+      </w:pPr>
+      <w:rPr>
+        <w:rFonts w:ascii="Wingdings" w:hAnsi="Wingdings" w:hint="default"/>
+      </w:rPr>
+    </w:lvl>
+    <w:lvl w:ilvl="3" w:tplc="040C0001" w:tentative="1">
+      <w:start w:val="1"/>
+      <w:numFmt w:val="bullet"/>
+      <w:lvlText w:val=""/>
+      <w:lvlJc w:val="left"/>
+      <w:pPr>
+        <w:ind w:left="4305" w:hanging="360"/>
+      </w:pPr>
+      <w:rPr>
+        <w:rFonts w:ascii="Symbol" w:hAnsi="Symbol" w:hint="default"/>
+      </w:rPr>
+    </w:lvl>
+    <w:lvl w:ilvl="4" w:tplc="040C0003" w:tentative="1">
+      <w:start w:val="1"/>
+      <w:numFmt w:val="bullet"/>
+      <w:lvlText w:val="o"/>
+      <w:lvlJc w:val="left"/>
+      <w:pPr>
+        <w:ind w:left="5025" w:hanging="360"/>
+      </w:pPr>
+      <w:rPr>
+        <w:rFonts w:ascii="Courier New" w:hAnsi="Courier New" w:cs="Courier New" w:hint="default"/>
+      </w:rPr>
+    </w:lvl>
+    <w:lvl w:ilvl="5" w:tplc="040C0005" w:tentative="1">
+      <w:start w:val="1"/>
+      <w:numFmt w:val="bullet"/>
+      <w:lvlText w:val=""/>
+      <w:lvlJc w:val="left"/>
+      <w:pPr>
+        <w:ind w:left="5745" w:hanging="360"/>
+      </w:pPr>
+      <w:rPr>
+        <w:rFonts w:ascii="Wingdings" w:hAnsi="Wingdings" w:hint="default"/>
+      </w:rPr>
+    </w:lvl>
+    <w:lvl w:ilvl="6" w:tplc="040C0001" w:tentative="1">
+      <w:start w:val="1"/>
+      <w:numFmt w:val="bullet"/>
+      <w:lvlText w:val=""/>
+      <w:lvlJc w:val="left"/>
+      <w:pPr>
+        <w:ind w:left="6465" w:hanging="360"/>
+      </w:pPr>
+      <w:rPr>
+        <w:rFonts w:ascii="Symbol" w:hAnsi="Symbol" w:hint="default"/>
+      </w:rPr>
+    </w:lvl>
+    <w:lvl w:ilvl="7" w:tplc="040C0003" w:tentative="1">
+      <w:start w:val="1"/>
+      <w:numFmt w:val="bullet"/>
+      <w:lvlText w:val="o"/>
+      <w:lvlJc w:val="left"/>
+      <w:pPr>
+        <w:ind w:left="7185" w:hanging="360"/>
+      </w:pPr>
+      <w:rPr>
+        <w:rFonts w:ascii="Courier New" w:hAnsi="Courier New" w:cs="Courier New" w:hint="default"/>
+      </w:rPr>
+    </w:lvl>
+    <w:lvl w:ilvl="8" w:tplc="040C0005" w:tentative="1">
+      <w:start w:val="1"/>
+      <w:numFmt w:val="bullet"/>
+      <w:lvlText w:val=""/>
+      <w:lvlJc w:val="left"/>
+      <w:pPr>
+        <w:ind w:left="7905" w:hanging="360"/>
+      </w:pPr>
+      <w:rPr>
+        <w:rFonts w:ascii="Wingdings" w:hAnsi="Wingdings" w:hint="default"/>
+      </w:rPr>
+    </w:lvl>
+  </w:abstractNum>
+  <w:abstractNum w:abstractNumId="3" w15:restartNumberingAfterBreak="0">
     <w:nsid w:val="2A954AAA"/>
     <w:multiLevelType w:val="hybridMultilevel"/>
     <w:tmpl w:val="07D025C6"/>
@@ -3210,7 +3620,7 @@
       </w:pPr>
     </w:lvl>
   </w:abstractNum>
-  <w:abstractNum w:abstractNumId="1" w15:restartNumberingAfterBreak="0">
+  <w:abstractNum w:abstractNumId="4" w15:restartNumberingAfterBreak="0">
     <w:nsid w:val="32896A27"/>
     <w:multiLevelType w:val="hybridMultilevel"/>
     <w:tmpl w:val="DD048016"/>
@@ -3299,7 +3709,7 @@
       </w:pPr>
     </w:lvl>
   </w:abstractNum>
-  <w:abstractNum w:abstractNumId="2" w15:restartNumberingAfterBreak="0">
+  <w:abstractNum w:abstractNumId="5" w15:restartNumberingAfterBreak="0">
     <w:nsid w:val="3D87257B"/>
     <w:multiLevelType w:val="hybridMultilevel"/>
     <w:tmpl w:val="BD142FDC"/>
@@ -3388,7 +3798,119 @@
       </w:pPr>
     </w:lvl>
   </w:abstractNum>
-  <w:abstractNum w:abstractNumId="3" w15:restartNumberingAfterBreak="0">
+  <w:abstractNum w:abstractNumId="6" w15:restartNumberingAfterBreak="0">
+    <w:nsid w:val="51C25117"/>
+    <w:multiLevelType w:val="hybridMultilevel"/>
+    <w:tmpl w:val="685892AA"/>
+    <w:lvl w:ilvl="0" w:tplc="70C844DC">
+      <w:numFmt w:val="bullet"/>
+      <w:lvlText w:val=""/>
+      <w:lvlJc w:val="left"/>
+      <w:pPr>
+        <w:ind w:left="1068" w:hanging="360"/>
+      </w:pPr>
+      <w:rPr>
+        <w:rFonts w:ascii="Wingdings" w:eastAsiaTheme="minorHAnsi" w:hAnsi="Wingdings" w:cstheme="minorHAnsi" w:hint="default"/>
+      </w:rPr>
+    </w:lvl>
+    <w:lvl w:ilvl="1" w:tplc="040C0003" w:tentative="1">
+      <w:start w:val="1"/>
+      <w:numFmt w:val="bullet"/>
+      <w:lvlText w:val="o"/>
+      <w:lvlJc w:val="left"/>
+      <w:pPr>
+        <w:ind w:left="1788" w:hanging="360"/>
+      </w:pPr>
+      <w:rPr>
+        <w:rFonts w:ascii="Courier New" w:hAnsi="Courier New" w:cs="Courier New" w:hint="default"/>
+      </w:rPr>
+    </w:lvl>
+    <w:lvl w:ilvl="2" w:tplc="040C0005" w:tentative="1">
+      <w:start w:val="1"/>
+      <w:numFmt w:val="bullet"/>
+      <w:lvlText w:val=""/>
+      <w:lvlJc w:val="left"/>
+      <w:pPr>
+        <w:ind w:left="2508" w:hanging="360"/>
+      </w:pPr>
+      <w:rPr>
+        <w:rFonts w:ascii="Wingdings" w:hAnsi="Wingdings" w:hint="default"/>
+      </w:rPr>
+    </w:lvl>
+    <w:lvl w:ilvl="3" w:tplc="040C0001" w:tentative="1">
+      <w:start w:val="1"/>
+      <w:numFmt w:val="bullet"/>
+      <w:lvlText w:val=""/>
+      <w:lvlJc w:val="left"/>
+      <w:pPr>
+        <w:ind w:left="3228" w:hanging="360"/>
+      </w:pPr>
+      <w:rPr>
+        <w:rFonts w:ascii="Symbol" w:hAnsi="Symbol" w:hint="default"/>
+      </w:rPr>
+    </w:lvl>
+    <w:lvl w:ilvl="4" w:tplc="040C0003" w:tentative="1">
+      <w:start w:val="1"/>
+      <w:numFmt w:val="bullet"/>
+      <w:lvlText w:val="o"/>
+      <w:lvlJc w:val="left"/>
+      <w:pPr>
+        <w:ind w:left="3948" w:hanging="360"/>
+      </w:pPr>
+      <w:rPr>
+        <w:rFonts w:ascii="Courier New" w:hAnsi="Courier New" w:cs="Courier New" w:hint="default"/>
+      </w:rPr>
+    </w:lvl>
+    <w:lvl w:ilvl="5" w:tplc="040C0005" w:tentative="1">
+      <w:start w:val="1"/>
+      <w:numFmt w:val="bullet"/>
+      <w:lvlText w:val=""/>
+      <w:lvlJc w:val="left"/>
+      <w:pPr>
+        <w:ind w:left="4668" w:hanging="360"/>
+      </w:pPr>
+      <w:rPr>
+        <w:rFonts w:ascii="Wingdings" w:hAnsi="Wingdings" w:hint="default"/>
+      </w:rPr>
+    </w:lvl>
+    <w:lvl w:ilvl="6" w:tplc="040C0001" w:tentative="1">
+      <w:start w:val="1"/>
+      <w:numFmt w:val="bullet"/>
+      <w:lvlText w:val=""/>
+      <w:lvlJc w:val="left"/>
+      <w:pPr>
+        <w:ind w:left="5388" w:hanging="360"/>
+      </w:pPr>
+      <w:rPr>
+        <w:rFonts w:ascii="Symbol" w:hAnsi="Symbol" w:hint="default"/>
+      </w:rPr>
+    </w:lvl>
+    <w:lvl w:ilvl="7" w:tplc="040C0003" w:tentative="1">
+      <w:start w:val="1"/>
+      <w:numFmt w:val="bullet"/>
+      <w:lvlText w:val="o"/>
+      <w:lvlJc w:val="left"/>
+      <w:pPr>
+        <w:ind w:left="6108" w:hanging="360"/>
+      </w:pPr>
+      <w:rPr>
+        <w:rFonts w:ascii="Courier New" w:hAnsi="Courier New" w:cs="Courier New" w:hint="default"/>
+      </w:rPr>
+    </w:lvl>
+    <w:lvl w:ilvl="8" w:tplc="040C0005" w:tentative="1">
+      <w:start w:val="1"/>
+      <w:numFmt w:val="bullet"/>
+      <w:lvlText w:val=""/>
+      <w:lvlJc w:val="left"/>
+      <w:pPr>
+        <w:ind w:left="6828" w:hanging="360"/>
+      </w:pPr>
+      <w:rPr>
+        <w:rFonts w:ascii="Wingdings" w:hAnsi="Wingdings" w:hint="default"/>
+      </w:rPr>
+    </w:lvl>
+  </w:abstractNum>
+  <w:abstractNum w:abstractNumId="7" w15:restartNumberingAfterBreak="0">
     <w:nsid w:val="6E340244"/>
     <w:multiLevelType w:val="hybridMultilevel"/>
     <w:tmpl w:val="E2324C60"/>
@@ -3478,16 +4000,28 @@
     </w:lvl>
   </w:abstractNum>
   <w:num w:numId="1">
+    <w:abstractNumId w:val="5"/>
+  </w:num>
+  <w:num w:numId="2">
+    <w:abstractNumId w:val="3"/>
+  </w:num>
+  <w:num w:numId="3">
+    <w:abstractNumId w:val="7"/>
+  </w:num>
+  <w:num w:numId="4">
+    <w:abstractNumId w:val="4"/>
+  </w:num>
+  <w:num w:numId="5">
+    <w:abstractNumId w:val="0"/>
+  </w:num>
+  <w:num w:numId="6">
+    <w:abstractNumId w:val="1"/>
+  </w:num>
+  <w:num w:numId="7">
     <w:abstractNumId w:val="2"/>
   </w:num>
-  <w:num w:numId="2">
-    <w:abstractNumId w:val="0"/>
-  </w:num>
-  <w:num w:numId="3">
-    <w:abstractNumId w:val="3"/>
-  </w:num>
-  <w:num w:numId="4">
-    <w:abstractNumId w:val="1"/>
+  <w:num w:numId="8">
+    <w:abstractNumId w:val="6"/>
   </w:num>
 </w:numbering>
 </file>

</xml_diff>

<commit_message>
finished +add report pdf
</commit_message>
<xml_diff>
--- a/TP/TP2/2.2_a_Star_villes/TP2_Heuristiques.docx
+++ b/TP/TP2/2.2_a_Star_villes/TP2_Heuristiques.docx
@@ -7,14 +7,194 @@
         <w:jc w:val="both"/>
         <w:rPr>
           <w:rFonts w:cstheme="minorHAnsi"/>
-        </w:rPr>
-      </w:pPr>
-      <w:r>
-        <w:rPr>
-          <w:rFonts w:cstheme="minorHAnsi"/>
-        </w:rPr>
-        <w:t>Adrien Paysant, TP2 ASTAR IA</w:t>
-      </w:r>
+          <w:lang w:val="en-US"/>
+        </w:rPr>
+      </w:pPr>
+      <w:r>
+        <w:rPr>
+          <w:rFonts w:cstheme="minorHAnsi"/>
+        </w:rPr>
+        <w:t>Adrien Paysant</w:t>
+      </w:r>
+      <w:r>
+        <w:rPr>
+          <w:rFonts w:cstheme="minorHAnsi"/>
+        </w:rPr>
+        <w:tab/>
+      </w:r>
+      <w:r>
+        <w:rPr>
+          <w:rFonts w:cstheme="minorHAnsi"/>
+        </w:rPr>
+        <w:tab/>
+      </w:r>
+      <w:r>
+        <w:rPr>
+          <w:rFonts w:cstheme="minorHAnsi"/>
+        </w:rPr>
+        <w:tab/>
+      </w:r>
+      <w:r>
+        <w:rPr>
+          <w:rFonts w:cstheme="minorHAnsi"/>
+        </w:rPr>
+        <w:tab/>
+      </w:r>
+      <w:r>
+        <w:rPr>
+          <w:rFonts w:cstheme="minorHAnsi"/>
+        </w:rPr>
+        <w:tab/>
+      </w:r>
+      <w:r>
+        <w:rPr>
+          <w:rFonts w:cstheme="minorHAnsi"/>
+        </w:rPr>
+        <w:tab/>
+      </w:r>
+      <w:r>
+        <w:rPr>
+          <w:rFonts w:cstheme="minorHAnsi"/>
+        </w:rPr>
+        <w:tab/>
+      </w:r>
+      <w:r>
+        <w:rPr>
+          <w:rFonts w:cstheme="minorHAnsi"/>
+        </w:rPr>
+        <w:tab/>
+      </w:r>
+      <w:r>
+        <w:rPr>
+          <w:rFonts w:cstheme="minorHAnsi"/>
+        </w:rPr>
+        <w:tab/>
+      </w:r>
+      <w:r>
+        <w:rPr>
+          <w:rFonts w:cstheme="minorHAnsi"/>
+        </w:rPr>
+        <w:tab/>
+      </w:r>
+      <w:r>
+        <w:rPr>
+          <w:rFonts w:cstheme="minorHAnsi"/>
+          <w:lang w:val="en-US"/>
+        </w:rPr>
+        <w:t>TP2 ASTAR IA</w:t>
+      </w:r>
+    </w:p>
+    <w:p>
+      <w:pPr>
+        <w:jc w:val="both"/>
+        <w:rPr>
+          <w:rFonts w:cstheme="minorHAnsi"/>
+        </w:rPr>
+      </w:pPr>
+      <w:r>
+        <w:rPr>
+          <w:rFonts w:cstheme="minorHAnsi"/>
+        </w:rPr>
+        <w:t>HE ARC 2020/21</w:t>
+      </w:r>
+    </w:p>
+    <w:p>
+      <w:pPr>
+        <w:jc w:val="both"/>
+        <w:rPr>
+          <w:rFonts w:cstheme="minorHAnsi"/>
+        </w:rPr>
+      </w:pPr>
+    </w:p>
+    <w:p>
+      <w:pPr>
+        <w:jc w:val="both"/>
+        <w:rPr>
+          <w:rFonts w:cstheme="minorHAnsi"/>
+        </w:rPr>
+      </w:pPr>
+    </w:p>
+    <w:p>
+      <w:pPr>
+        <w:jc w:val="both"/>
+        <w:rPr>
+          <w:rFonts w:cstheme="minorHAnsi"/>
+        </w:rPr>
+      </w:pPr>
+    </w:p>
+    <w:p>
+      <w:pPr>
+        <w:jc w:val="both"/>
+        <w:rPr>
+          <w:rFonts w:cstheme="minorHAnsi"/>
+        </w:rPr>
+      </w:pPr>
+    </w:p>
+    <w:p>
+      <w:pPr>
+        <w:jc w:val="center"/>
+        <w:rPr>
+          <w:rFonts w:ascii="Arial Black" w:hAnsi="Arial Black" w:cstheme="minorHAnsi"/>
+          <w:sz w:val="620"/>
+          <w:szCs w:val="620"/>
+        </w:rPr>
+      </w:pPr>
+      <w:r>
+        <w:rPr>
+          <w:rFonts w:ascii="Arial Black" w:hAnsi="Arial Black" w:cstheme="minorHAnsi"/>
+          <w:sz w:val="620"/>
+          <w:szCs w:val="620"/>
+        </w:rPr>
+        <w:t>A</w:t>
+      </w:r>
+      <w:r>
+        <w:rPr>
+          <w:rFonts w:ascii="Arial Black" w:hAnsi="Arial Black" w:cstheme="minorHAnsi"/>
+          <w:sz w:val="620"/>
+          <w:szCs w:val="620"/>
+        </w:rPr>
+        <w:t>*</w:t>
+      </w:r>
+    </w:p>
+    <w:p>
+      <w:pPr>
+        <w:jc w:val="both"/>
+        <w:rPr>
+          <w:rFonts w:cstheme="minorHAnsi"/>
+        </w:rPr>
+      </w:pPr>
+    </w:p>
+    <w:p>
+      <w:pPr>
+        <w:jc w:val="both"/>
+        <w:rPr>
+          <w:rFonts w:cstheme="minorHAnsi"/>
+        </w:rPr>
+      </w:pPr>
+    </w:p>
+    <w:p>
+      <w:pPr>
+        <w:jc w:val="both"/>
+        <w:rPr>
+          <w:rFonts w:cstheme="minorHAnsi"/>
+        </w:rPr>
+      </w:pPr>
+    </w:p>
+    <w:p>
+      <w:pPr>
+        <w:jc w:val="both"/>
+        <w:rPr>
+          <w:rFonts w:cstheme="minorHAnsi"/>
+        </w:rPr>
+      </w:pPr>
+    </w:p>
+    <w:p>
+      <w:pPr>
+        <w:jc w:val="both"/>
+        <w:rPr>
+          <w:rFonts w:cstheme="minorHAnsi"/>
+        </w:rPr>
+      </w:pPr>
     </w:p>
     <w:p>
       <w:pPr>
@@ -3250,15 +3430,25 @@
     </w:p>
     <w:p>
       <w:pPr>
-        <w:jc w:val="both"/>
-        <w:rPr>
-          <w:rFonts w:cstheme="minorHAnsi"/>
-        </w:rPr>
-      </w:pPr>
-      <w:r>
-        <w:rPr>
-          <w:rFonts w:cstheme="minorHAnsi"/>
-        </w:rPr>
+        <w:ind w:left="1425"/>
+        <w:jc w:val="both"/>
+        <w:rPr>
+          <w:rFonts w:cstheme="minorHAnsi"/>
+        </w:rPr>
+      </w:pPr>
+    </w:p>
+    <w:p>
+      <w:pPr>
+        <w:jc w:val="both"/>
+        <w:rPr>
+          <w:rFonts w:cstheme="minorHAnsi"/>
+        </w:rPr>
+      </w:pPr>
+      <w:r>
+        <w:rPr>
+          <w:rFonts w:cstheme="minorHAnsi"/>
+        </w:rPr>
+        <w:lastRenderedPageBreak/>
         <w:t xml:space="preserve">Partie </w:t>
       </w:r>
       <w:r>
@@ -3290,13 +3480,16 @@
         <w:jc w:val="both"/>
         <w:rPr>
           <w:rFonts w:cstheme="minorHAnsi"/>
-        </w:rPr>
-      </w:pPr>
-      <w:r>
-        <w:rPr>
-          <w:rFonts w:cstheme="minorHAnsi"/>
-        </w:rPr>
-        <w:lastRenderedPageBreak/>
+          <w:i/>
+          <w:iCs/>
+        </w:rPr>
+      </w:pPr>
+      <w:r>
+        <w:rPr>
+          <w:rFonts w:cstheme="minorHAnsi"/>
+          <w:i/>
+          <w:iCs/>
+        </w:rPr>
         <w:t>L’usage d’heuristiques divers influe-t-elle sur l’efficacité de la recherche ?</w:t>
       </w:r>
     </w:p>
@@ -3327,15 +3520,15 @@
           <w:noProof/>
         </w:rPr>
         <w:drawing>
-          <wp:anchor distT="0" distB="0" distL="114300" distR="114300" simplePos="0" relativeHeight="251659264" behindDoc="0" locked="0" layoutInCell="1" allowOverlap="1" wp14:anchorId="4766BA47" wp14:editId="0E7CCD7E">
+          <wp:anchor distT="0" distB="0" distL="114300" distR="114300" simplePos="0" relativeHeight="251659264" behindDoc="0" locked="0" layoutInCell="1" allowOverlap="1" wp14:anchorId="4766BA47" wp14:editId="5C07BBAD">
             <wp:simplePos x="0" y="0"/>
             <wp:positionH relativeFrom="margin">
-              <wp:posOffset>3585309</wp:posOffset>
+              <wp:posOffset>3586480</wp:posOffset>
             </wp:positionH>
             <wp:positionV relativeFrom="paragraph">
-              <wp:posOffset>13335</wp:posOffset>
+              <wp:posOffset>14605</wp:posOffset>
             </wp:positionV>
-            <wp:extent cx="2686050" cy="1695450"/>
+            <wp:extent cx="2495550" cy="1695450"/>
             <wp:effectExtent l="0" t="0" r="0" b="0"/>
             <wp:wrapSquare wrapText="bothSides"/>
             <wp:docPr id="2" name="Image 2"/>
@@ -3349,7 +3542,7 @@
                     <pic:cNvPr id="1" name=""/>
                     <pic:cNvPicPr/>
                   </pic:nvPicPr>
-                  <pic:blipFill>
+                  <pic:blipFill rotWithShape="1">
                     <a:blip r:embed="rId5">
                       <a:extLst>
                         <a:ext uri="{28A0092B-C50C-407E-A947-70E740481C1C}">
@@ -3357,22 +3550,32 @@
                         </a:ext>
                       </a:extLst>
                     </a:blip>
-                    <a:stretch>
-                      <a:fillRect/>
-                    </a:stretch>
+                    <a:srcRect r="7093"/>
+                    <a:stretch/>
                   </pic:blipFill>
-                  <pic:spPr>
+                  <pic:spPr bwMode="auto">
                     <a:xfrm>
                       <a:off x="0" y="0"/>
-                      <a:ext cx="2686050" cy="1695450"/>
+                      <a:ext cx="2495550" cy="1695450"/>
                     </a:xfrm>
                     <a:prstGeom prst="rect">
                       <a:avLst/>
                     </a:prstGeom>
+                    <a:ln>
+                      <a:noFill/>
+                    </a:ln>
+                    <a:extLst>
+                      <a:ext uri="{53640926-AAD7-44D8-BBD7-CCE9431645EC}">
+                        <a14:shadowObscured xmlns:a14="http://schemas.microsoft.com/office/drawing/2010/main"/>
+                      </a:ext>
+                    </a:extLst>
                   </pic:spPr>
                 </pic:pic>
               </a:graphicData>
             </a:graphic>
+            <wp14:sizeRelH relativeFrom="margin">
+              <wp14:pctWidth>0</wp14:pctWidth>
+            </wp14:sizeRelH>
           </wp:anchor>
         </w:drawing>
       </w:r>
@@ -3482,18 +3685,18 @@
           <w:noProof/>
         </w:rPr>
         <w:drawing>
-          <wp:anchor distT="0" distB="0" distL="114300" distR="114300" simplePos="0" relativeHeight="251661312" behindDoc="0" locked="0" layoutInCell="1" allowOverlap="1" wp14:anchorId="26C533F7" wp14:editId="469DDC7B">
+          <wp:anchor distT="0" distB="0" distL="114300" distR="114300" simplePos="0" relativeHeight="251660288" behindDoc="0" locked="0" layoutInCell="1" allowOverlap="1" wp14:anchorId="74F8E250" wp14:editId="6DE3AE00">
             <wp:simplePos x="0" y="0"/>
             <wp:positionH relativeFrom="column">
-              <wp:posOffset>3612309</wp:posOffset>
+              <wp:posOffset>-603431</wp:posOffset>
             </wp:positionH>
             <wp:positionV relativeFrom="paragraph">
-              <wp:posOffset>1099334</wp:posOffset>
+              <wp:posOffset>992455</wp:posOffset>
             </wp:positionV>
-            <wp:extent cx="2419350" cy="1638300"/>
-            <wp:effectExtent l="0" t="0" r="0" b="0"/>
+            <wp:extent cx="2466975" cy="1647825"/>
+            <wp:effectExtent l="0" t="0" r="9525" b="9525"/>
             <wp:wrapSquare wrapText="bothSides"/>
-            <wp:docPr id="4" name="Image 4"/>
+            <wp:docPr id="3" name="Image 3"/>
             <wp:cNvGraphicFramePr>
               <a:graphicFrameLocks xmlns:a="http://schemas.openxmlformats.org/drawingml/2006/main" noChangeAspect="1"/>
             </wp:cNvGraphicFramePr>
@@ -3519,7 +3722,7 @@
                   <pic:spPr>
                     <a:xfrm>
                       <a:off x="0" y="0"/>
-                      <a:ext cx="2419350" cy="1638300"/>
+                      <a:ext cx="2466975" cy="1647825"/>
                     </a:xfrm>
                     <a:prstGeom prst="rect">
                       <a:avLst/>
@@ -3536,18 +3739,18 @@
           <w:noProof/>
         </w:rPr>
         <w:drawing>
-          <wp:anchor distT="0" distB="0" distL="114300" distR="114300" simplePos="0" relativeHeight="251660288" behindDoc="0" locked="0" layoutInCell="1" allowOverlap="1" wp14:anchorId="74F8E250" wp14:editId="757D877F">
+          <wp:anchor distT="0" distB="0" distL="114300" distR="114300" simplePos="0" relativeHeight="251662336" behindDoc="0" locked="0" layoutInCell="1" allowOverlap="1" wp14:anchorId="738B4F13" wp14:editId="1DD0116D">
             <wp:simplePos x="0" y="0"/>
             <wp:positionH relativeFrom="column">
-              <wp:posOffset>-603431</wp:posOffset>
+              <wp:posOffset>1439042</wp:posOffset>
             </wp:positionH>
             <wp:positionV relativeFrom="paragraph">
-              <wp:posOffset>992455</wp:posOffset>
+              <wp:posOffset>2768113</wp:posOffset>
             </wp:positionV>
-            <wp:extent cx="2466975" cy="1647825"/>
+            <wp:extent cx="2466975" cy="1590675"/>
             <wp:effectExtent l="0" t="0" r="9525" b="9525"/>
             <wp:wrapSquare wrapText="bothSides"/>
-            <wp:docPr id="3" name="Image 3"/>
+            <wp:docPr id="5" name="Image 5"/>
             <wp:cNvGraphicFramePr>
               <a:graphicFrameLocks xmlns:a="http://schemas.openxmlformats.org/drawingml/2006/main" noChangeAspect="1"/>
             </wp:cNvGraphicFramePr>
@@ -3573,7 +3776,7 @@
                   <pic:spPr>
                     <a:xfrm>
                       <a:off x="0" y="0"/>
-                      <a:ext cx="2466975" cy="1647825"/>
+                      <a:ext cx="2466975" cy="1590675"/>
                     </a:xfrm>
                     <a:prstGeom prst="rect">
                       <a:avLst/>
@@ -3585,23 +3788,47 @@
           </wp:anchor>
         </w:drawing>
       </w:r>
+    </w:p>
+    <w:p>
+      <w:pPr>
+        <w:jc w:val="both"/>
+        <w:rPr>
+          <w:rFonts w:cstheme="minorHAnsi"/>
+        </w:rPr>
+      </w:pPr>
+    </w:p>
+    <w:p>
+      <w:pPr>
+        <w:jc w:val="both"/>
+        <w:rPr>
+          <w:rFonts w:cstheme="minorHAnsi"/>
+        </w:rPr>
+      </w:pPr>
+    </w:p>
+    <w:p>
+      <w:pPr>
+        <w:jc w:val="both"/>
+        <w:rPr>
+          <w:rFonts w:cstheme="minorHAnsi"/>
+        </w:rPr>
+      </w:pPr>
       <w:r>
         <w:rPr>
           <w:noProof/>
         </w:rPr>
         <w:drawing>
-          <wp:anchor distT="0" distB="0" distL="114300" distR="114300" simplePos="0" relativeHeight="251662336" behindDoc="0" locked="0" layoutInCell="1" allowOverlap="1" wp14:anchorId="738B4F13" wp14:editId="1DD0116D">
+          <wp:anchor distT="0" distB="0" distL="114300" distR="114300" simplePos="0" relativeHeight="251661312" behindDoc="0" locked="0" layoutInCell="1" allowOverlap="1" wp14:anchorId="26C533F7" wp14:editId="4399CBC0">
             <wp:simplePos x="0" y="0"/>
             <wp:positionH relativeFrom="column">
-              <wp:posOffset>1439042</wp:posOffset>
+              <wp:posOffset>3630930</wp:posOffset>
             </wp:positionH>
             <wp:positionV relativeFrom="paragraph">
-              <wp:posOffset>2768113</wp:posOffset>
+              <wp:posOffset>137795</wp:posOffset>
             </wp:positionV>
-            <wp:extent cx="2466975" cy="1590675"/>
-            <wp:effectExtent l="0" t="0" r="9525" b="9525"/>
+            <wp:extent cx="2419350" cy="1638300"/>
+            <wp:effectExtent l="0" t="0" r="0" b="0"/>
             <wp:wrapSquare wrapText="bothSides"/>
-            <wp:docPr id="5" name="Image 5"/>
+            <wp:docPr id="4" name="Image 4"/>
             <wp:cNvGraphicFramePr>
               <a:graphicFrameLocks xmlns:a="http://schemas.openxmlformats.org/drawingml/2006/main" noChangeAspect="1"/>
             </wp:cNvGraphicFramePr>
@@ -3627,7 +3854,7 @@
                   <pic:spPr>
                     <a:xfrm>
                       <a:off x="0" y="0"/>
-                      <a:ext cx="2466975" cy="1590675"/>
+                      <a:ext cx="2419350" cy="1638300"/>
                     </a:xfrm>
                     <a:prstGeom prst="rect">
                       <a:avLst/>
@@ -3650,30 +3877,6 @@
     </w:p>
     <w:p>
       <w:pPr>
-        <w:jc w:val="both"/>
-        <w:rPr>
-          <w:rFonts w:cstheme="minorHAnsi"/>
-        </w:rPr>
-      </w:pPr>
-    </w:p>
-    <w:p>
-      <w:pPr>
-        <w:jc w:val="both"/>
-        <w:rPr>
-          <w:rFonts w:cstheme="minorHAnsi"/>
-        </w:rPr>
-      </w:pPr>
-    </w:p>
-    <w:p>
-      <w:pPr>
-        <w:jc w:val="both"/>
-        <w:rPr>
-          <w:rFonts w:cstheme="minorHAnsi"/>
-        </w:rPr>
-      </w:pPr>
-    </w:p>
-    <w:p>
-      <w:pPr>
         <w:jc w:val="center"/>
         <w:rPr>
           <w:rFonts w:cstheme="minorHAnsi"/>
@@ -3797,8 +4000,798 @@
           <w:rFonts w:cstheme="minorHAnsi"/>
         </w:rPr>
       </w:pPr>
+    </w:p>
+    <w:p>
+      <w:pPr>
+        <w:pStyle w:val="Paragraphedeliste"/>
+        <w:numPr>
+          <w:ilvl w:val="0"/>
+          <w:numId w:val="9"/>
+        </w:numPr>
+        <w:rPr>
+          <w:rFonts w:cstheme="minorHAnsi"/>
+          <w:i/>
+          <w:iCs/>
+        </w:rPr>
+      </w:pPr>
+      <w:r>
+        <w:rPr>
+          <w:rFonts w:cstheme="minorHAnsi"/>
+          <w:i/>
+          <w:iCs/>
+        </w:rPr>
+        <w:t>Existe-t-il des exemples où le choix de l’heuristique change le chemin ?</w:t>
+      </w:r>
+    </w:p>
+    <w:p>
+      <w:pPr>
+        <w:ind w:left="360"/>
+        <w:rPr>
+          <w:rFonts w:cstheme="minorHAnsi"/>
+        </w:rPr>
+      </w:pPr>
+      <w:r>
+        <w:rPr>
+          <w:noProof/>
+        </w:rPr>
+        <w:drawing>
+          <wp:anchor distT="0" distB="0" distL="114300" distR="114300" simplePos="0" relativeHeight="251663360" behindDoc="0" locked="0" layoutInCell="1" allowOverlap="1" wp14:anchorId="57483008" wp14:editId="7DCE6757">
+            <wp:simplePos x="0" y="0"/>
+            <wp:positionH relativeFrom="margin">
+              <wp:align>right</wp:align>
+            </wp:positionH>
+            <wp:positionV relativeFrom="paragraph">
+              <wp:posOffset>557530</wp:posOffset>
+            </wp:positionV>
+            <wp:extent cx="2400300" cy="1800225"/>
+            <wp:effectExtent l="0" t="0" r="0" b="9525"/>
+            <wp:wrapNone/>
+            <wp:docPr id="6" name="Image 6"/>
+            <wp:cNvGraphicFramePr>
+              <a:graphicFrameLocks xmlns:a="http://schemas.openxmlformats.org/drawingml/2006/main" noChangeAspect="1"/>
+            </wp:cNvGraphicFramePr>
+            <a:graphic xmlns:a="http://schemas.openxmlformats.org/drawingml/2006/main">
+              <a:graphicData uri="http://schemas.openxmlformats.org/drawingml/2006/picture">
+                <pic:pic xmlns:pic="http://schemas.openxmlformats.org/drawingml/2006/picture">
+                  <pic:nvPicPr>
+                    <pic:cNvPr id="1" name=""/>
+                    <pic:cNvPicPr/>
+                  </pic:nvPicPr>
+                  <pic:blipFill>
+                    <a:blip r:embed="rId10">
+                      <a:extLst>
+                        <a:ext uri="{28A0092B-C50C-407E-A947-70E740481C1C}">
+                          <a14:useLocalDpi xmlns:a14="http://schemas.microsoft.com/office/drawing/2010/main" val="0"/>
+                        </a:ext>
+                      </a:extLst>
+                    </a:blip>
+                    <a:stretch>
+                      <a:fillRect/>
+                    </a:stretch>
+                  </pic:blipFill>
+                  <pic:spPr>
+                    <a:xfrm>
+                      <a:off x="0" y="0"/>
+                      <a:ext cx="2400300" cy="1800225"/>
+                    </a:xfrm>
+                    <a:prstGeom prst="rect">
+                      <a:avLst/>
+                    </a:prstGeom>
+                  </pic:spPr>
+                </pic:pic>
+              </a:graphicData>
+            </a:graphic>
+            <wp14:sizeRelH relativeFrom="margin">
+              <wp14:pctWidth>0</wp14:pctWidth>
+            </wp14:sizeRelH>
+            <wp14:sizeRelV relativeFrom="margin">
+              <wp14:pctHeight>0</wp14:pctHeight>
+            </wp14:sizeRelV>
+          </wp:anchor>
+        </w:drawing>
+      </w:r>
+      <w:r>
+        <w:rPr>
+          <w:noProof/>
+        </w:rPr>
+        <w:drawing>
+          <wp:anchor distT="0" distB="0" distL="114300" distR="114300" simplePos="0" relativeHeight="251664384" behindDoc="0" locked="0" layoutInCell="1" allowOverlap="1" wp14:anchorId="71A12CA0" wp14:editId="38D7AC24">
+            <wp:simplePos x="0" y="0"/>
+            <wp:positionH relativeFrom="margin">
+              <wp:posOffset>493395</wp:posOffset>
+            </wp:positionH>
+            <wp:positionV relativeFrom="paragraph">
+              <wp:posOffset>557530</wp:posOffset>
+            </wp:positionV>
+            <wp:extent cx="2239818" cy="1847850"/>
+            <wp:effectExtent l="0" t="0" r="8255" b="0"/>
+            <wp:wrapNone/>
+            <wp:docPr id="7" name="Image 7"/>
+            <wp:cNvGraphicFramePr>
+              <a:graphicFrameLocks xmlns:a="http://schemas.openxmlformats.org/drawingml/2006/main" noChangeAspect="1"/>
+            </wp:cNvGraphicFramePr>
+            <a:graphic xmlns:a="http://schemas.openxmlformats.org/drawingml/2006/main">
+              <a:graphicData uri="http://schemas.openxmlformats.org/drawingml/2006/picture">
+                <pic:pic xmlns:pic="http://schemas.openxmlformats.org/drawingml/2006/picture">
+                  <pic:nvPicPr>
+                    <pic:cNvPr id="1" name=""/>
+                    <pic:cNvPicPr/>
+                  </pic:nvPicPr>
+                  <pic:blipFill>
+                    <a:blip r:embed="rId11">
+                      <a:extLst>
+                        <a:ext uri="{28A0092B-C50C-407E-A947-70E740481C1C}">
+                          <a14:useLocalDpi xmlns:a14="http://schemas.microsoft.com/office/drawing/2010/main" val="0"/>
+                        </a:ext>
+                      </a:extLst>
+                    </a:blip>
+                    <a:stretch>
+                      <a:fillRect/>
+                    </a:stretch>
+                  </pic:blipFill>
+                  <pic:spPr>
+                    <a:xfrm>
+                      <a:off x="0" y="0"/>
+                      <a:ext cx="2239818" cy="1847850"/>
+                    </a:xfrm>
+                    <a:prstGeom prst="rect">
+                      <a:avLst/>
+                    </a:prstGeom>
+                  </pic:spPr>
+                </pic:pic>
+              </a:graphicData>
+            </a:graphic>
+            <wp14:sizeRelH relativeFrom="margin">
+              <wp14:pctWidth>0</wp14:pctWidth>
+            </wp14:sizeRelH>
+            <wp14:sizeRelV relativeFrom="margin">
+              <wp14:pctHeight>0</wp14:pctHeight>
+            </wp14:sizeRelV>
+          </wp:anchor>
+        </w:drawing>
+      </w:r>
+      <w:r>
+        <w:rPr>
+          <w:rFonts w:cstheme="minorHAnsi"/>
+        </w:rPr>
+        <w:t>Oui, cela est le cas pour le trajet Paris-&gt;Prague qui différent selon entre h3 et h4. En effet, la recherche avec la distance de Manhattan rajoute une étape, comme le montrent les sorties ci-dessous.</w:t>
+      </w:r>
+    </w:p>
+    <w:p>
+      <w:pPr>
+        <w:ind w:left="360"/>
+        <w:rPr>
+          <w:rFonts w:cstheme="minorHAnsi"/>
+        </w:rPr>
+      </w:pPr>
+    </w:p>
+    <w:p>
+      <w:pPr>
+        <w:ind w:left="360"/>
+        <w:rPr>
+          <w:noProof/>
+        </w:rPr>
+      </w:pPr>
+      <w:r>
+        <w:rPr>
+          <w:noProof/>
+        </w:rPr>
+        <w:t xml:space="preserve"> </w:t>
+      </w:r>
+    </w:p>
+    <w:p>
+      <w:pPr>
+        <w:rPr>
+          <w:noProof/>
+        </w:rPr>
+      </w:pPr>
+      <w:r>
+        <w:rPr>
+          <w:noProof/>
+        </w:rPr>
+        <w:br w:type="page"/>
+      </w:r>
+    </w:p>
+    <w:p>
+      <w:pPr>
+        <w:pStyle w:val="Paragraphedeliste"/>
+        <w:numPr>
+          <w:ilvl w:val="0"/>
+          <w:numId w:val="9"/>
+        </w:numPr>
+        <w:rPr>
+          <w:rFonts w:cstheme="minorHAnsi"/>
+          <w:i/>
+          <w:iCs/>
+        </w:rPr>
+      </w:pPr>
+      <w:r>
+        <w:rPr>
+          <w:rFonts w:cstheme="minorHAnsi"/>
+          <w:i/>
+          <w:iCs/>
+        </w:rPr>
+        <w:lastRenderedPageBreak/>
+        <w:t>Dans un cas réel, quelle heuristique utiliseriez-vous ? Pourquoi ?</w:t>
+      </w:r>
+    </w:p>
+    <w:p>
+      <w:pPr>
+        <w:ind w:left="360"/>
+        <w:rPr>
+          <w:rFonts w:cstheme="minorHAnsi"/>
+        </w:rPr>
+      </w:pPr>
+      <w:r>
+        <w:rPr>
+          <w:rFonts w:cstheme="minorHAnsi"/>
+        </w:rPr>
+        <w:t>L’heuristique 3, à vol d’oiseau me parait être la plus performante par rapport à ses consœurs, le vol d’oiseau étant toujours la plus petite distance entre deux points.</w:t>
+      </w:r>
+    </w:p>
+    <w:p>
+      <w:pPr>
+        <w:ind w:left="360"/>
+        <w:rPr>
+          <w:rFonts w:cstheme="minorHAnsi"/>
+        </w:rPr>
+      </w:pPr>
+      <w:r>
+        <w:rPr>
+          <w:rFonts w:cstheme="minorHAnsi"/>
+        </w:rPr>
+        <w:t xml:space="preserve"> En effet, h0 n’apporte aucune plus-value à l’usage (heuristique nulle), h1 et h2 sont par leur définition inférieur ou égaux à h3 ; h4 n’est pas admissible, donc h3 est bien la meilleure approche à considérer.</w:t>
+      </w:r>
+    </w:p>
+    <w:p>
+      <w:pPr>
+        <w:ind w:left="360"/>
+        <w:rPr>
+          <w:rFonts w:cstheme="minorHAnsi"/>
+        </w:rPr>
+      </w:pPr>
+    </w:p>
+    <w:p>
+      <w:pPr>
+        <w:pStyle w:val="Paragraphedeliste"/>
+        <w:numPr>
+          <w:ilvl w:val="0"/>
+          <w:numId w:val="9"/>
+        </w:numPr>
+        <w:rPr>
+          <w:rFonts w:cstheme="minorHAnsi"/>
+          <w:i/>
+          <w:iCs/>
+        </w:rPr>
+      </w:pPr>
+      <w:r>
+        <w:rPr>
+          <w:rFonts w:cstheme="minorHAnsi"/>
+          <w:i/>
+          <w:iCs/>
+        </w:rPr>
+        <w:t>Aller plus loin : c</w:t>
+      </w:r>
+      <w:r>
+        <w:rPr>
+          <w:rFonts w:cstheme="minorHAnsi"/>
+          <w:i/>
+          <w:iCs/>
+        </w:rPr>
+        <w:t>hercher la définition d’une heuristique monotone</w:t>
+      </w:r>
+      <w:r>
+        <w:rPr>
+          <w:rFonts w:cstheme="minorHAnsi"/>
+          <w:i/>
+          <w:iCs/>
+        </w:rPr>
+        <w:t>/consist</w:t>
+      </w:r>
+      <w:r>
+        <w:rPr>
+          <w:rFonts w:cstheme="minorHAnsi"/>
+          <w:i/>
+          <w:iCs/>
+        </w:rPr>
+        <w:t>a</w:t>
+      </w:r>
+      <w:r>
+        <w:rPr>
+          <w:rFonts w:cstheme="minorHAnsi"/>
+          <w:i/>
+          <w:iCs/>
+        </w:rPr>
+        <w:t>nte</w:t>
+      </w:r>
+      <w:r>
+        <w:rPr>
+          <w:rFonts w:cstheme="minorHAnsi"/>
+          <w:i/>
+          <w:iCs/>
+        </w:rPr>
+        <w:t>.</w:t>
+      </w:r>
+    </w:p>
+    <w:p>
+      <w:pPr>
+        <w:pStyle w:val="Paragraphedeliste"/>
+        <w:numPr>
+          <w:ilvl w:val="1"/>
+          <w:numId w:val="9"/>
+        </w:numPr>
+        <w:rPr>
+          <w:rFonts w:cstheme="minorHAnsi"/>
+          <w:i/>
+          <w:iCs/>
+        </w:rPr>
+      </w:pPr>
+      <w:r>
+        <w:rPr>
+          <w:rFonts w:cstheme="minorHAnsi"/>
+          <w:i/>
+          <w:iCs/>
+        </w:rPr>
+        <w:t>Quel est son impact sur les performances de A* ?</w:t>
+      </w:r>
+    </w:p>
+    <w:p>
+      <w:pPr>
+        <w:pStyle w:val="Paragraphedeliste"/>
+        <w:numPr>
+          <w:ilvl w:val="1"/>
+          <w:numId w:val="9"/>
+        </w:numPr>
+        <w:rPr>
+          <w:rFonts w:cstheme="minorHAnsi"/>
+          <w:i/>
+          <w:iCs/>
+        </w:rPr>
+      </w:pPr>
+      <w:r>
+        <w:rPr>
+          <w:rFonts w:cstheme="minorHAnsi"/>
+          <w:i/>
+          <w:iCs/>
+        </w:rPr>
+        <w:t>Comment améliorer son code en conséquence ?</w:t>
+      </w:r>
+    </w:p>
+    <w:p>
+      <w:pPr>
+        <w:pStyle w:val="Paragraphedeliste"/>
+        <w:numPr>
+          <w:ilvl w:val="1"/>
+          <w:numId w:val="9"/>
+        </w:numPr>
+        <w:rPr>
+          <w:rFonts w:cstheme="minorHAnsi"/>
+          <w:i/>
+          <w:iCs/>
+        </w:rPr>
+      </w:pPr>
+      <w:r>
+        <w:rPr>
+          <w:rFonts w:cstheme="minorHAnsi"/>
+          <w:i/>
+          <w:iCs/>
+        </w:rPr>
+        <w:t>Parmi les 5 heuristiques, y’en a-t-il des monotones ? Si non, proposer en une (sans implémentation) pour notre problème du voyageur.</w:t>
+      </w:r>
+    </w:p>
+    <w:p>
+      <w:pPr>
+        <w:ind w:left="1080"/>
+        <w:rPr>
+          <w:rFonts w:cstheme="minorHAnsi"/>
+        </w:rPr>
+      </w:pPr>
+    </w:p>
+    <w:p>
+      <w:pPr>
+        <w:pStyle w:val="Paragraphedeliste"/>
+        <w:numPr>
+          <w:ilvl w:val="0"/>
+          <w:numId w:val="10"/>
+        </w:numPr>
+        <w:rPr>
+          <w:rFonts w:cstheme="minorHAnsi"/>
+        </w:rPr>
+      </w:pPr>
+      <w:r>
+        <w:rPr>
+          <w:rFonts w:cstheme="minorHAnsi"/>
+        </w:rPr>
+        <w:t xml:space="preserve">Une heuristique </w:t>
+      </w:r>
+      <w:r>
+        <w:rPr>
+          <w:rFonts w:cstheme="minorHAnsi"/>
+        </w:rPr>
+        <w:t>est dite consistante si :</w:t>
+      </w:r>
+    </w:p>
+    <w:p>
+      <w:pPr>
+        <w:pStyle w:val="Paragraphedeliste"/>
+        <w:ind w:left="1440"/>
+        <w:rPr>
+          <w:rFonts w:cstheme="minorHAnsi"/>
+        </w:rPr>
+      </w:pPr>
+    </w:p>
+    <w:p>
+      <w:pPr>
+        <w:pStyle w:val="Paragraphedeliste"/>
+        <w:ind w:left="1440"/>
+        <w:rPr>
+          <w:noProof/>
+        </w:rPr>
+      </w:pPr>
+      <w:r>
+        <w:rPr>
+          <w:noProof/>
+        </w:rPr>
+        <w:drawing>
+          <wp:inline distT="0" distB="0" distL="0" distR="0" wp14:anchorId="099A031A" wp14:editId="7475AA13">
+            <wp:extent cx="4352925" cy="1114425"/>
+            <wp:effectExtent l="0" t="0" r="9525" b="9525"/>
+            <wp:docPr id="8" name="Image 8"/>
+            <wp:cNvGraphicFramePr>
+              <a:graphicFrameLocks xmlns:a="http://schemas.openxmlformats.org/drawingml/2006/main" noChangeAspect="1"/>
+            </wp:cNvGraphicFramePr>
+            <a:graphic xmlns:a="http://schemas.openxmlformats.org/drawingml/2006/main">
+              <a:graphicData uri="http://schemas.openxmlformats.org/drawingml/2006/picture">
+                <pic:pic xmlns:pic="http://schemas.openxmlformats.org/drawingml/2006/picture">
+                  <pic:nvPicPr>
+                    <pic:cNvPr id="1" name=""/>
+                    <pic:cNvPicPr/>
+                  </pic:nvPicPr>
+                  <pic:blipFill>
+                    <a:blip r:embed="rId12"/>
+                    <a:stretch>
+                      <a:fillRect/>
+                    </a:stretch>
+                  </pic:blipFill>
+                  <pic:spPr>
+                    <a:xfrm>
+                      <a:off x="0" y="0"/>
+                      <a:ext cx="4352925" cy="1114425"/>
+                    </a:xfrm>
+                    <a:prstGeom prst="rect">
+                      <a:avLst/>
+                    </a:prstGeom>
+                  </pic:spPr>
+                </pic:pic>
+              </a:graphicData>
+            </a:graphic>
+          </wp:inline>
+        </w:drawing>
+      </w:r>
+      <w:r>
+        <w:rPr>
+          <w:noProof/>
+        </w:rPr>
+        <w:t xml:space="preserve"> </w:t>
+      </w:r>
+      <w:r>
+        <w:rPr>
+          <w:noProof/>
+        </w:rPr>
+        <w:drawing>
+          <wp:inline distT="0" distB="0" distL="0" distR="0" wp14:anchorId="1C0193A5" wp14:editId="6E081EE7">
+            <wp:extent cx="4646716" cy="543464"/>
+            <wp:effectExtent l="0" t="0" r="1905" b="9525"/>
+            <wp:docPr id="9" name="Image 9"/>
+            <wp:cNvGraphicFramePr>
+              <a:graphicFrameLocks xmlns:a="http://schemas.openxmlformats.org/drawingml/2006/main" noChangeAspect="1"/>
+            </wp:cNvGraphicFramePr>
+            <a:graphic xmlns:a="http://schemas.openxmlformats.org/drawingml/2006/main">
+              <a:graphicData uri="http://schemas.openxmlformats.org/drawingml/2006/picture">
+                <pic:pic xmlns:pic="http://schemas.openxmlformats.org/drawingml/2006/picture">
+                  <pic:nvPicPr>
+                    <pic:cNvPr id="1" name=""/>
+                    <pic:cNvPicPr/>
+                  </pic:nvPicPr>
+                  <pic:blipFill rotWithShape="1">
+                    <a:blip r:embed="rId13"/>
+                    <a:srcRect t="12459" b="57343"/>
+                    <a:stretch/>
+                  </pic:blipFill>
+                  <pic:spPr bwMode="auto">
+                    <a:xfrm>
+                      <a:off x="0" y="0"/>
+                      <a:ext cx="4648200" cy="543638"/>
+                    </a:xfrm>
+                    <a:prstGeom prst="rect">
+                      <a:avLst/>
+                    </a:prstGeom>
+                    <a:ln>
+                      <a:noFill/>
+                    </a:ln>
+                    <a:extLst>
+                      <a:ext uri="{53640926-AAD7-44D8-BBD7-CCE9431645EC}">
+                        <a14:shadowObscured xmlns:a14="http://schemas.microsoft.com/office/drawing/2010/main"/>
+                      </a:ext>
+                    </a:extLst>
+                  </pic:spPr>
+                </pic:pic>
+              </a:graphicData>
+            </a:graphic>
+          </wp:inline>
+        </w:drawing>
+      </w:r>
+    </w:p>
+    <w:p>
+      <w:pPr>
+        <w:pStyle w:val="Paragraphedeliste"/>
+        <w:ind w:left="1440"/>
+        <w:rPr>
+          <w:noProof/>
+        </w:rPr>
+      </w:pPr>
+      <w:r>
+        <w:rPr>
+          <w:noProof/>
+        </w:rPr>
+        <w:t xml:space="preserve">Source : </w:t>
+      </w:r>
+      <w:hyperlink r:id="rId14" w:tooltip="suivez ce lien" w:history="1">
+        <w:r>
+          <w:rPr>
+            <w:rStyle w:val="Lienhypertexte"/>
+            <w:noProof/>
+          </w:rPr>
+          <w:t>Cours</w:t>
+        </w:r>
+        <w:r>
+          <w:rPr>
+            <w:rStyle w:val="Lienhypertexte"/>
+            <w:noProof/>
+          </w:rPr>
+          <w:t xml:space="preserve"> </w:t>
+        </w:r>
+        <w:r>
+          <w:rPr>
+            <w:rStyle w:val="Lienhypertexte"/>
+            <w:noProof/>
+          </w:rPr>
+          <w:t>info IMT At</w:t>
+        </w:r>
+        <w:r>
+          <w:rPr>
+            <w:rStyle w:val="Lienhypertexte"/>
+            <w:noProof/>
+          </w:rPr>
+          <w:t>l</w:t>
+        </w:r>
+        <w:r>
+          <w:rPr>
+            <w:rStyle w:val="Lienhypertexte"/>
+            <w:noProof/>
+          </w:rPr>
+          <w:t>antique</w:t>
+        </w:r>
+      </w:hyperlink>
+    </w:p>
+    <w:p>
+      <w:pPr>
+        <w:pStyle w:val="Paragraphedeliste"/>
+        <w:ind w:left="1440"/>
+      </w:pPr>
+    </w:p>
+    <w:p>
+      <w:pPr>
+        <w:pStyle w:val="Paragraphedeliste"/>
+        <w:ind w:left="1440"/>
+        <w:rPr>
+          <w:rFonts w:cstheme="minorHAnsi"/>
+          <w:color w:val="202122"/>
+          <w:sz w:val="21"/>
+          <w:szCs w:val="21"/>
+          <w:shd w:val="clear" w:color="auto" w:fill="FFFFFF"/>
+        </w:rPr>
+      </w:pPr>
+      <w:r>
+        <w:rPr>
+          <w:rFonts w:cstheme="minorHAnsi"/>
+        </w:rPr>
+        <w:t xml:space="preserve">Cette définition est traduisible comme suit : </w:t>
+      </w:r>
+      <w:r>
+        <w:rPr>
+          <w:rFonts w:cstheme="minorHAnsi"/>
+          <w:color w:val="202122"/>
+          <w:sz w:val="21"/>
+          <w:szCs w:val="21"/>
+          <w:shd w:val="clear" w:color="auto" w:fill="FFFFFF"/>
+        </w:rPr>
+        <w:t>la différence entre l'heuristique de deux nœuds quelconques reliés ne surestime pas la distan</w:t>
+      </w:r>
       <w:bookmarkStart w:id="0" w:name="_GoBack"/>
       <w:bookmarkEnd w:id="0"/>
+      <w:r>
+        <w:rPr>
+          <w:rFonts w:cstheme="minorHAnsi"/>
+          <w:color w:val="202122"/>
+          <w:sz w:val="21"/>
+          <w:szCs w:val="21"/>
+          <w:shd w:val="clear" w:color="auto" w:fill="FFFFFF"/>
+        </w:rPr>
+        <w:t>ce réelle entre ces nœuds.</w:t>
+      </w:r>
+    </w:p>
+    <w:p>
+      <w:pPr>
+        <w:pStyle w:val="Paragraphedeliste"/>
+        <w:ind w:left="1440"/>
+      </w:pPr>
+    </w:p>
+    <w:p>
+      <w:pPr>
+        <w:pStyle w:val="Paragraphedeliste"/>
+        <w:ind w:left="1440"/>
+      </w:pPr>
+      <w:r>
+        <w:t xml:space="preserve">L’impact est positif, une telle heuristique </w:t>
+      </w:r>
+      <w:r>
+        <w:t>permettrait</w:t>
+      </w:r>
+      <w:r>
+        <w:t xml:space="preserve"> d’améliorer les performances de l’algorithme A*.</w:t>
+      </w:r>
+    </w:p>
+    <w:p/>
+    <w:p>
+      <w:pPr>
+        <w:pStyle w:val="Paragraphedeliste"/>
+        <w:numPr>
+          <w:ilvl w:val="0"/>
+          <w:numId w:val="10"/>
+        </w:numPr>
+      </w:pPr>
+      <w:r>
+        <w:t>Utiliser l’heuristique en question permet d’améliorer le code.</w:t>
+      </w:r>
+    </w:p>
+    <w:p>
+      <w:pPr>
+        <w:pStyle w:val="Paragraphedeliste"/>
+        <w:ind w:left="1440"/>
+        <w:rPr>
+          <w:rFonts w:cstheme="minorHAnsi"/>
+        </w:rPr>
+      </w:pPr>
+    </w:p>
+    <w:p>
+      <w:pPr>
+        <w:pStyle w:val="Paragraphedeliste"/>
+        <w:numPr>
+          <w:ilvl w:val="0"/>
+          <w:numId w:val="10"/>
+        </w:numPr>
+        <w:rPr>
+          <w:rFonts w:cstheme="minorHAnsi"/>
+        </w:rPr>
+      </w:pPr>
+      <w:r>
+        <w:rPr>
+          <w:rFonts w:cstheme="minorHAnsi"/>
+        </w:rPr>
+        <w:t>Trivialement, l’heuristique h0 est consist</w:t>
+      </w:r>
+      <w:r>
+        <w:rPr>
+          <w:rFonts w:cstheme="minorHAnsi"/>
+        </w:rPr>
+        <w:t>ante car 0</w:t>
+      </w:r>
+      <m:oMath>
+        <m:r>
+          <w:rPr>
+            <w:rFonts w:ascii="Cambria Math" w:hAnsi="Cambria Math" w:cstheme="minorHAnsi"/>
+          </w:rPr>
+          <m:t>≤</m:t>
+        </m:r>
+      </m:oMath>
+      <w:r>
+        <w:rPr>
+          <w:rFonts w:eastAsiaTheme="minorEastAsia" w:cstheme="minorHAnsi"/>
+        </w:rPr>
+        <w:t xml:space="preserve">x  </w:t>
+      </w:r>
+      <m:oMath>
+        <m:r>
+          <w:rPr>
+            <w:rFonts w:ascii="Cambria Math" w:eastAsiaTheme="minorEastAsia" w:hAnsi="Cambria Math" w:cstheme="minorHAnsi"/>
+          </w:rPr>
+          <m:t>∀</m:t>
+        </m:r>
+        <m:r>
+          <w:rPr>
+            <w:rFonts w:ascii="Cambria Math" w:eastAsiaTheme="minorEastAsia" w:hAnsi="Cambria Math" w:cstheme="minorHAnsi"/>
+          </w:rPr>
+          <m:t xml:space="preserve"> x ≥0</m:t>
+        </m:r>
+      </m:oMath>
+      <w:r>
+        <w:rPr>
+          <w:rFonts w:eastAsiaTheme="minorEastAsia" w:cstheme="minorHAnsi"/>
+        </w:rPr>
+        <w:t>.  Rappelons qu’ici x est une distance, donc par définition x</w:t>
+      </w:r>
+      <m:oMath>
+        <m:r>
+          <w:rPr>
+            <w:rFonts w:ascii="Cambria Math" w:eastAsiaTheme="minorEastAsia" w:hAnsi="Cambria Math" w:cstheme="minorHAnsi"/>
+          </w:rPr>
+          <m:t>≥</m:t>
+        </m:r>
+        <m:r>
+          <w:rPr>
+            <w:rFonts w:ascii="Cambria Math" w:eastAsiaTheme="minorEastAsia" w:hAnsi="Cambria Math" w:cstheme="minorHAnsi"/>
+          </w:rPr>
+          <m:t>0.</m:t>
+        </m:r>
+      </m:oMath>
+      <w:r>
+        <w:rPr>
+          <w:rFonts w:eastAsiaTheme="minorEastAsia" w:cstheme="minorHAnsi"/>
+        </w:rPr>
+        <w:t xml:space="preserve"> Donc on a bien h(x)</w:t>
+      </w:r>
+      <m:oMath>
+        <m:r>
+          <w:rPr>
+            <w:rFonts w:ascii="Cambria Math" w:hAnsi="Cambria Math" w:cstheme="minorHAnsi"/>
+          </w:rPr>
+          <m:t xml:space="preserve"> </m:t>
+        </m:r>
+        <m:r>
+          <w:rPr>
+            <w:rFonts w:ascii="Cambria Math" w:hAnsi="Cambria Math" w:cstheme="minorHAnsi"/>
+          </w:rPr>
+          <m:t>≤</m:t>
+        </m:r>
+      </m:oMath>
+      <w:r>
+        <w:rPr>
+          <w:rFonts w:eastAsiaTheme="minorEastAsia" w:cstheme="minorHAnsi"/>
+        </w:rPr>
+        <w:t>h(y)+k(</w:t>
+      </w:r>
+      <w:proofErr w:type="gramStart"/>
+      <w:r>
+        <w:rPr>
+          <w:rFonts w:eastAsiaTheme="minorEastAsia" w:cstheme="minorHAnsi"/>
+        </w:rPr>
+        <w:t>x,y</w:t>
+      </w:r>
+      <w:proofErr w:type="gramEnd"/>
+      <w:r>
+        <w:rPr>
+          <w:rFonts w:eastAsiaTheme="minorEastAsia" w:cstheme="minorHAnsi"/>
+        </w:rPr>
+        <w:t>)</w:t>
+      </w:r>
+    </w:p>
+    <w:p>
+      <w:pPr>
+        <w:ind w:left="1080"/>
+        <w:rPr>
+          <w:rFonts w:cstheme="minorHAnsi"/>
+        </w:rPr>
+      </w:pPr>
+    </w:p>
+    <w:p>
+      <w:pPr>
+        <w:pStyle w:val="Paragraphedeliste"/>
+        <w:ind w:left="1440"/>
+        <w:rPr>
+          <w:rFonts w:cstheme="minorHAnsi"/>
+        </w:rPr>
+      </w:pPr>
     </w:p>
     <w:sectPr>
       <w:pgSz w:w="11906" w:h="16838"/>
@@ -4632,7 +5625,7 @@
         <w:rFonts w:hint="default"/>
       </w:rPr>
     </w:lvl>
-    <w:lvl w:ilvl="1" w:tplc="040C0019" w:tentative="1">
+    <w:lvl w:ilvl="1" w:tplc="040C0019">
       <w:start w:val="1"/>
       <w:numFmt w:val="lowerLetter"/>
       <w:lvlText w:val="%2."/>
@@ -4702,6 +5695,95 @@
       <w:lvlJc w:val="right"/>
       <w:pPr>
         <w:ind w:left="6480" w:hanging="180"/>
+      </w:pPr>
+    </w:lvl>
+  </w:abstractNum>
+  <w:abstractNum w:abstractNumId="9" w15:restartNumberingAfterBreak="0">
+    <w:nsid w:val="7B484553"/>
+    <w:multiLevelType w:val="hybridMultilevel"/>
+    <w:tmpl w:val="78F495C6"/>
+    <w:lvl w:ilvl="0" w:tplc="314A672C">
+      <w:start w:val="1"/>
+      <w:numFmt w:val="lowerLetter"/>
+      <w:lvlText w:val="%1)"/>
+      <w:lvlJc w:val="left"/>
+      <w:pPr>
+        <w:ind w:left="1440" w:hanging="360"/>
+      </w:pPr>
+      <w:rPr>
+        <w:rFonts w:hint="default"/>
+      </w:rPr>
+    </w:lvl>
+    <w:lvl w:ilvl="1" w:tplc="040C0019" w:tentative="1">
+      <w:start w:val="1"/>
+      <w:numFmt w:val="lowerLetter"/>
+      <w:lvlText w:val="%2."/>
+      <w:lvlJc w:val="left"/>
+      <w:pPr>
+        <w:ind w:left="2160" w:hanging="360"/>
+      </w:pPr>
+    </w:lvl>
+    <w:lvl w:ilvl="2" w:tplc="040C001B" w:tentative="1">
+      <w:start w:val="1"/>
+      <w:numFmt w:val="lowerRoman"/>
+      <w:lvlText w:val="%3."/>
+      <w:lvlJc w:val="right"/>
+      <w:pPr>
+        <w:ind w:left="2880" w:hanging="180"/>
+      </w:pPr>
+    </w:lvl>
+    <w:lvl w:ilvl="3" w:tplc="040C000F" w:tentative="1">
+      <w:start w:val="1"/>
+      <w:numFmt w:val="decimal"/>
+      <w:lvlText w:val="%4."/>
+      <w:lvlJc w:val="left"/>
+      <w:pPr>
+        <w:ind w:left="3600" w:hanging="360"/>
+      </w:pPr>
+    </w:lvl>
+    <w:lvl w:ilvl="4" w:tplc="040C0019" w:tentative="1">
+      <w:start w:val="1"/>
+      <w:numFmt w:val="lowerLetter"/>
+      <w:lvlText w:val="%5."/>
+      <w:lvlJc w:val="left"/>
+      <w:pPr>
+        <w:ind w:left="4320" w:hanging="360"/>
+      </w:pPr>
+    </w:lvl>
+    <w:lvl w:ilvl="5" w:tplc="040C001B" w:tentative="1">
+      <w:start w:val="1"/>
+      <w:numFmt w:val="lowerRoman"/>
+      <w:lvlText w:val="%6."/>
+      <w:lvlJc w:val="right"/>
+      <w:pPr>
+        <w:ind w:left="5040" w:hanging="180"/>
+      </w:pPr>
+    </w:lvl>
+    <w:lvl w:ilvl="6" w:tplc="040C000F" w:tentative="1">
+      <w:start w:val="1"/>
+      <w:numFmt w:val="decimal"/>
+      <w:lvlText w:val="%7."/>
+      <w:lvlJc w:val="left"/>
+      <w:pPr>
+        <w:ind w:left="5760" w:hanging="360"/>
+      </w:pPr>
+    </w:lvl>
+    <w:lvl w:ilvl="7" w:tplc="040C0019" w:tentative="1">
+      <w:start w:val="1"/>
+      <w:numFmt w:val="lowerLetter"/>
+      <w:lvlText w:val="%8."/>
+      <w:lvlJc w:val="left"/>
+      <w:pPr>
+        <w:ind w:left="6480" w:hanging="360"/>
+      </w:pPr>
+    </w:lvl>
+    <w:lvl w:ilvl="8" w:tplc="040C001B" w:tentative="1">
+      <w:start w:val="1"/>
+      <w:numFmt w:val="lowerRoman"/>
+      <w:lvlText w:val="%9."/>
+      <w:lvlJc w:val="right"/>
+      <w:pPr>
+        <w:ind w:left="7200" w:hanging="180"/>
       </w:pPr>
     </w:lvl>
   </w:abstractNum>
@@ -4731,6 +5813,9 @@
   </w:num>
   <w:num w:numId="9">
     <w:abstractNumId w:val="8"/>
+  </w:num>
+  <w:num w:numId="10">
+    <w:abstractNumId w:val="9"/>
   </w:num>
 </w:numbering>
 </file>
@@ -5182,6 +6267,41 @@
       <w:color w:val="808080"/>
     </w:rPr>
   </w:style>
+  <w:style w:type="character" w:styleId="Lienhypertexte">
+    <w:name w:val="Hyperlink"/>
+    <w:basedOn w:val="Policepardfaut"/>
+    <w:uiPriority w:val="99"/>
+    <w:unhideWhenUsed/>
+    <w:rsid w:val="00006683"/>
+    <w:rPr>
+      <w:color w:val="0563C1" w:themeColor="hyperlink"/>
+      <w:u w:val="single"/>
+    </w:rPr>
+  </w:style>
+  <w:style w:type="character" w:styleId="Mentionnonrsolue">
+    <w:name w:val="Unresolved Mention"/>
+    <w:basedOn w:val="Policepardfaut"/>
+    <w:uiPriority w:val="99"/>
+    <w:semiHidden/>
+    <w:unhideWhenUsed/>
+    <w:rsid w:val="00006683"/>
+    <w:rPr>
+      <w:color w:val="605E5C"/>
+      <w:shd w:val="clear" w:color="auto" w:fill="E1DFDD"/>
+    </w:rPr>
+  </w:style>
+  <w:style w:type="character" w:styleId="Lienhypertextesuivivisit">
+    <w:name w:val="FollowedHyperlink"/>
+    <w:basedOn w:val="Policepardfaut"/>
+    <w:uiPriority w:val="99"/>
+    <w:semiHidden/>
+    <w:unhideWhenUsed/>
+    <w:rsid w:val="00006683"/>
+    <w:rPr>
+      <w:color w:val="954F72" w:themeColor="followedHyperlink"/>
+      <w:u w:val="single"/>
+    </w:rPr>
+  </w:style>
 </w:styles>
 </file>
 

</xml_diff>